<commit_message>
Se hacen cambios en producción
</commit_message>
<xml_diff>
--- a/public/calidad/formato/archivos/DTM-FOR-CAL-10 Vale prestamos-Equipos de medición.docx
+++ b/public/calidad/formato/archivos/DTM-FOR-CAL-10 Vale prestamos-Equipos de medición.docx
@@ -1380,7 +1380,7 @@
         <mc:AlternateContent>
           <mc:Choice Requires="wps">
             <w:drawing>
-              <wp:anchor distT="0" distB="0" distL="114300" distR="114300" simplePos="0" relativeHeight="251655168" behindDoc="0" locked="0" layoutInCell="1" allowOverlap="1" wp14:anchorId="48167E4F" wp14:editId="7A95BC71">
+              <wp:anchor distT="0" distB="0" distL="114300" distR="114300" simplePos="0" relativeHeight="251655168" behindDoc="0" locked="0" layoutInCell="1" allowOverlap="1" wp14:anchorId="48167E4F" wp14:editId="55D203FE">
                 <wp:simplePos x="0" y="0"/>
                 <wp:positionH relativeFrom="column">
                   <wp:posOffset>1363980</wp:posOffset>
@@ -1524,7 +1524,11 @@
           </mc:Choice>
           <mc:Fallback>
             <w:pict>
-              <v:shape w14:anchorId="48167E4F" id="_x0000_s1027" type="#_x0000_t202" style="position:absolute;left:0;text-align:left;margin-left:107.4pt;margin-top:-5.55pt;width:331.8pt;height:30.85pt;z-index:251655168;visibility:visible;mso-wrap-style:square;mso-width-percent:0;mso-height-percent:0;mso-wrap-distance-left:9pt;mso-wrap-distance-top:0;mso-wrap-distance-right:9pt;mso-wrap-distance-bottom:0;mso-position-horizontal:absolute;mso-position-horizontal-relative:text;mso-position-vertical:absolute;mso-position-vertical-relative:text;mso-width-percent:0;mso-height-percent:0;mso-width-relative:margin;mso-height-relative:margin;v-text-anchor:top" o:gfxdata="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" filled="f" stroked="f">
+              <v:shapetype w14:anchorId="48167E4F" id="_x0000_t202" coordsize="21600,21600" o:spt="202" path="m,l,21600r21600,l21600,xe">
+                <v:stroke joinstyle="miter"/>
+                <v:path gradientshapeok="t" o:connecttype="rect"/>
+              </v:shapetype>
+              <v:shape id="_x0000_s1027" type="#_x0000_t202" style="position:absolute;left:0;text-align:left;margin-left:107.4pt;margin-top:-5.55pt;width:331.8pt;height:30.85pt;z-index:251655168;visibility:visible;mso-wrap-style:square;mso-width-percent:0;mso-height-percent:0;mso-wrap-distance-left:9pt;mso-wrap-distance-top:0;mso-wrap-distance-right:9pt;mso-wrap-distance-bottom:0;mso-position-horizontal:absolute;mso-position-horizontal-relative:text;mso-position-vertical:absolute;mso-position-vertical-relative:text;mso-width-percent:0;mso-height-percent:0;mso-width-relative:margin;mso-height-relative:margin;v-text-anchor:top" o:gfxdata="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" filled="f" stroked="f">
                 <v:textbox>
                   <w:txbxContent>
                     <w:p>
@@ -2011,7 +2015,7 @@
           <w:lang w:eastAsia="es-MX"/>
         </w:rPr>
         <w:drawing>
-          <wp:anchor distT="0" distB="0" distL="114300" distR="114300" simplePos="0" relativeHeight="251659264" behindDoc="0" locked="0" layoutInCell="1" allowOverlap="1" wp14:anchorId="527D45DE" wp14:editId="11B30DFB">
+          <wp:anchor distT="0" distB="0" distL="114300" distR="114300" simplePos="0" relativeHeight="251659264" behindDoc="0" locked="0" layoutInCell="1" allowOverlap="1" wp14:anchorId="527D45DE" wp14:editId="1CBCCA36">
             <wp:simplePos x="0" y="0"/>
             <wp:positionH relativeFrom="page">
               <wp:posOffset>6572250</wp:posOffset>
@@ -2079,10 +2083,11 @@
         <w:jc w:val="center"/>
       </w:pPr>
     </w:p>
+    <w:p/>
     <w:tbl>
       <w:tblPr>
         <w:tblStyle w:val="Tablaconcuadrcula"/>
-        <w:tblpPr w:leftFromText="141" w:rightFromText="141" w:vertAnchor="text" w:horzAnchor="margin" w:tblpY="119"/>
+        <w:tblpPr w:leftFromText="141" w:rightFromText="141" w:vertAnchor="text" w:horzAnchor="margin" w:tblpY="114"/>
         <w:tblW w:w="0" w:type="auto"/>
         <w:tblBorders>
           <w:top w:val="none" w:sz="0" w:space="0" w:color="auto"/>
@@ -2102,7 +2107,7 @@
       <w:tr>
         <w:tc>
           <w:tcPr>
-            <w:tcW w:w="3646" w:type="dxa"/>
+            <w:tcW w:w="3605" w:type="dxa"/>
             <w:tcBorders>
               <w:bottom w:val="single" w:sz="4" w:space="0" w:color="auto"/>
             </w:tcBorders>
@@ -2125,17 +2130,17 @@
         </w:tc>
         <w:tc>
           <w:tcPr>
-            <w:tcW w:w="3647" w:type="dxa"/>
-          </w:tcPr>
-          <w:p>
-            <w:pPr>
-              <w:jc w:val="center"/>
-            </w:pPr>
-          </w:p>
-        </w:tc>
-        <w:tc>
-          <w:tcPr>
-            <w:tcW w:w="3647" w:type="dxa"/>
+            <w:tcW w:w="3592" w:type="dxa"/>
+          </w:tcPr>
+          <w:p>
+            <w:pPr>
+              <w:jc w:val="center"/>
+            </w:pPr>
+          </w:p>
+        </w:tc>
+        <w:tc>
+          <w:tcPr>
+            <w:tcW w:w="3603" w:type="dxa"/>
             <w:tcBorders>
               <w:bottom w:val="single" w:sz="4" w:space="0" w:color="auto"/>
             </w:tcBorders>
@@ -2150,7 +2155,7 @@
       <w:tr>
         <w:tc>
           <w:tcPr>
-            <w:tcW w:w="3646" w:type="dxa"/>
+            <w:tcW w:w="3605" w:type="dxa"/>
             <w:tcBorders>
               <w:top w:val="single" w:sz="4" w:space="0" w:color="auto"/>
             </w:tcBorders>
@@ -2176,7 +2181,7 @@
         </w:tc>
         <w:tc>
           <w:tcPr>
-            <w:tcW w:w="3647" w:type="dxa"/>
+            <w:tcW w:w="3592" w:type="dxa"/>
           </w:tcPr>
           <w:p>
             <w:pPr>
@@ -2191,7 +2196,7 @@
         </w:tc>
         <w:tc>
           <w:tcPr>
-            <w:tcW w:w="3647" w:type="dxa"/>
+            <w:tcW w:w="3603" w:type="dxa"/>
             <w:tcBorders>
               <w:top w:val="single" w:sz="4" w:space="0" w:color="auto"/>
             </w:tcBorders>
@@ -2220,456 +2225,21 @@
     <w:tbl>
       <w:tblPr>
         <w:tblStyle w:val="Tablaconcuadrcula"/>
-        <w:tblpPr w:leftFromText="141" w:rightFromText="141" w:vertAnchor="text" w:horzAnchor="margin" w:tblpY="7533"/>
-        <w:tblW w:w="0" w:type="auto"/>
-        <w:tblBorders>
-          <w:top w:val="none" w:sz="0" w:space="0" w:color="auto"/>
-          <w:left w:val="none" w:sz="0" w:space="0" w:color="auto"/>
-          <w:bottom w:val="none" w:sz="0" w:space="0" w:color="auto"/>
-          <w:right w:val="none" w:sz="0" w:space="0" w:color="auto"/>
-          <w:insideH w:val="none" w:sz="0" w:space="0" w:color="auto"/>
-          <w:insideV w:val="none" w:sz="0" w:space="0" w:color="auto"/>
-        </w:tblBorders>
-        <w:tblLook w:val="04A0" w:firstRow="1" w:lastRow="0" w:firstColumn="1" w:lastColumn="0" w:noHBand="0" w:noVBand="1"/>
-      </w:tblPr>
-      <w:tblGrid>
-        <w:gridCol w:w="3604"/>
-        <w:gridCol w:w="3589"/>
-        <w:gridCol w:w="3607"/>
-      </w:tblGrid>
-      <w:tr>
-        <w:tc>
-          <w:tcPr>
-            <w:tcW w:w="3604" w:type="dxa"/>
-            <w:tcBorders>
-              <w:bottom w:val="single" w:sz="4" w:space="0" w:color="auto"/>
-            </w:tcBorders>
-          </w:tcPr>
-          <w:p>
-            <w:pPr>
-              <w:jc w:val="center"/>
-            </w:pPr>
-            <w:r>
-              <w:rPr>
-                <w:noProof/>
-                <w:lang w:eastAsia="es-MX"/>
-              </w:rPr>
-              <mc:AlternateContent>
-                <mc:Choice Requires="wps">
-                  <w:drawing>
-                    <wp:anchor distT="0" distB="0" distL="114300" distR="114300" simplePos="0" relativeHeight="251660288" behindDoc="0" locked="0" layoutInCell="1" allowOverlap="1" wp14:anchorId="6B435C60" wp14:editId="57CACC4B">
-                      <wp:simplePos x="0" y="0"/>
-                      <wp:positionH relativeFrom="column">
-                        <wp:posOffset>-66675</wp:posOffset>
-                      </wp:positionH>
-                      <wp:positionV relativeFrom="paragraph">
-                        <wp:posOffset>-124460</wp:posOffset>
-                      </wp:positionV>
-                      <wp:extent cx="6920865" cy="679450"/>
-                      <wp:effectExtent l="0" t="0" r="0" b="6350"/>
-                      <wp:wrapNone/>
-                      <wp:docPr id="25" name="Cuadro de texto 2"/>
-                      <wp:cNvGraphicFramePr>
-                        <a:graphicFrameLocks xmlns:a="http://schemas.openxmlformats.org/drawingml/2006/main"/>
-                      </wp:cNvGraphicFramePr>
-                      <a:graphic xmlns:a="http://schemas.openxmlformats.org/drawingml/2006/main">
-                        <a:graphicData uri="http://schemas.microsoft.com/office/word/2010/wordprocessingShape">
-                          <wps:wsp>
-                            <wps:cNvSpPr txBox="1">
-                              <a:spLocks noChangeArrowheads="1"/>
-                            </wps:cNvSpPr>
-                            <wps:spPr bwMode="auto">
-                              <a:xfrm>
-                                <a:off x="0" y="0"/>
-                                <a:ext cx="6920865" cy="679450"/>
-                              </a:xfrm>
-                              <a:prstGeom prst="rect">
-                                <a:avLst/>
-                              </a:prstGeom>
-                              <a:noFill/>
-                              <a:ln w="9525">
-                                <a:noFill/>
-                                <a:miter lim="800000"/>
-                                <a:headEnd/>
-                                <a:tailEnd/>
-                              </a:ln>
-                            </wps:spPr>
-                            <wps:txbx>
-                              <w:txbxContent>
-                                <w:p>
-                                  <w:pPr>
-                                    <w:spacing w:line="240" w:lineRule="auto"/>
-                                    <w:jc w:val="both"/>
-                                    <w:rPr>
-                                      <w:i/>
-                                    </w:rPr>
-                                  </w:pPr>
-                                  <w:r>
-                                    <w:rPr>
-                                      <w:rFonts w:ascii="Arial" w:hAnsi="Arial" w:cs="Arial"/>
-                                      <w:i/>
-                                      <w:sz w:val="20"/>
-                                      <w:szCs w:val="20"/>
-                                    </w:rPr>
-                                    <w:t xml:space="preserve">El solicitante se compromete a entregar </w:t>
-                                  </w:r>
-                                  <w:r>
-                                    <w:rPr>
-                                      <w:rFonts w:ascii="Arial" w:hAnsi="Arial" w:cs="Arial"/>
-                                      <w:i/>
-                                      <w:sz w:val="20"/>
-                                      <w:szCs w:val="20"/>
-                                    </w:rPr>
-                                    <w:t>el equipo de medición</w:t>
-                                  </w:r>
-                                  <w:r>
-                                    <w:rPr>
-                                      <w:rFonts w:ascii="Arial" w:hAnsi="Arial" w:cs="Arial"/>
-                                      <w:i/>
-                                      <w:sz w:val="20"/>
-                                      <w:szCs w:val="20"/>
-                                    </w:rPr>
-                                    <w:t xml:space="preserve"> en óptimas condiciones al término de </w:t>
-                                  </w:r>
-                                  <w:r>
-                                    <w:rPr>
-                                      <w:rFonts w:ascii="Arial" w:hAnsi="Arial" w:cs="Arial"/>
-                                      <w:i/>
-                                      <w:sz w:val="20"/>
-                                      <w:szCs w:val="20"/>
-                                    </w:rPr>
-                                    <w:t>su utilización</w:t>
-                                  </w:r>
-                                  <w:r>
-                                    <w:rPr>
-                                      <w:rFonts w:ascii="Arial" w:hAnsi="Arial" w:cs="Arial"/>
-                                      <w:i/>
-                                      <w:sz w:val="20"/>
-                                      <w:szCs w:val="20"/>
-                                    </w:rPr>
-                                    <w:t xml:space="preserve">. De ser requerido extender el periodo del préstamo única y exclusivamente por cuestiones laborales para DTM, la entrega se </w:t>
-                                  </w:r>
-                                  <w:r>
-                                    <w:rPr>
-                                      <w:rFonts w:ascii="Arial" w:hAnsi="Arial" w:cs="Arial"/>
-                                      <w:i/>
-                                      <w:sz w:val="20"/>
-                                      <w:szCs w:val="20"/>
-                                    </w:rPr>
-                                    <w:t>realizará</w:t>
-                                  </w:r>
-                                  <w:r>
-                                    <w:rPr>
-                                      <w:rFonts w:ascii="Arial" w:hAnsi="Arial" w:cs="Arial"/>
-                                      <w:i/>
-                                      <w:sz w:val="20"/>
-                                      <w:szCs w:val="20"/>
-                                    </w:rPr>
-                                    <w:t xml:space="preserve"> el día posterior. En caso de daños graves o extravíos el solicitante se hará responsable de la reposición de la herramienta.</w:t>
-                                  </w:r>
-                                  <w:r>
-                                    <w:rPr>
-                                      <w:i/>
-                                    </w:rPr>
-                                    <w:t xml:space="preserve"> </w:t>
-                                  </w:r>
-                                </w:p>
-                                <w:p>
-                                  <w:pPr>
-                                    <w:spacing w:line="240" w:lineRule="auto"/>
-                                    <w:jc w:val="both"/>
-                                    <w:rPr>
-                                      <w:rFonts w:ascii="Arial" w:hAnsi="Arial" w:cs="Arial"/>
-                                      <w:i/>
-                                      <w:sz w:val="20"/>
-                                      <w:szCs w:val="20"/>
-                                    </w:rPr>
-                                  </w:pPr>
-                                </w:p>
-                                <w:p>
-                                  <w:pPr>
-                                    <w:spacing w:line="240" w:lineRule="auto"/>
-                                    <w:jc w:val="both"/>
-                                    <w:rPr>
-                                      <w:i/>
-                                    </w:rPr>
-                                  </w:pPr>
-                                  <w:r>
-                                    <w:rPr>
-                                      <w:i/>
-                                    </w:rPr>
-                                    <w:t xml:space="preserve"> </w:t>
-                                  </w:r>
-                                </w:p>
-                                <w:p/>
-                              </w:txbxContent>
-                            </wps:txbx>
-                            <wps:bodyPr rot="0" vert="horz" wrap="square" lIns="91440" tIns="45720" rIns="91440" bIns="45720" anchor="t" anchorCtr="0">
-                              <a:noAutofit/>
-                            </wps:bodyPr>
-                          </wps:wsp>
-                        </a:graphicData>
-                      </a:graphic>
-                      <wp14:sizeRelH relativeFrom="margin">
-                        <wp14:pctWidth>0</wp14:pctWidth>
-                      </wp14:sizeRelH>
-                      <wp14:sizeRelV relativeFrom="margin">
-                        <wp14:pctHeight>0</wp14:pctHeight>
-                      </wp14:sizeRelV>
-                    </wp:anchor>
-                  </w:drawing>
-                </mc:Choice>
-                <mc:Fallback>
-                  <w:pict>
-                    <v:shape w14:anchorId="6B435C60" id="_x0000_s1029" type="#_x0000_t202" style="position:absolute;left:0;text-align:left;margin-left:-5.25pt;margin-top:-9.8pt;width:544.95pt;height:53.5pt;z-index:251660288;visibility:visible;mso-wrap-style:square;mso-width-percent:0;mso-height-percent:0;mso-wrap-distance-left:9pt;mso-wrap-distance-top:0;mso-wrap-distance-right:9pt;mso-wrap-distance-bottom:0;mso-position-horizontal:absolute;mso-position-horizontal-relative:text;mso-position-vertical:absolute;mso-position-vertical-relative:text;mso-width-percent:0;mso-height-percent:0;mso-width-relative:margin;mso-height-relative:margin;v-text-anchor:top" o:gfxdata="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" filled="f" stroked="f">
-                      <v:textbox>
-                        <w:txbxContent>
-                          <w:p>
-                            <w:pPr>
-                              <w:spacing w:line="240" w:lineRule="auto"/>
-                              <w:jc w:val="both"/>
-                              <w:rPr>
-                                <w:i/>
-                              </w:rPr>
-                            </w:pPr>
-                            <w:r>
-                              <w:rPr>
-                                <w:rFonts w:ascii="Arial" w:hAnsi="Arial" w:cs="Arial"/>
-                                <w:i/>
-                                <w:sz w:val="20"/>
-                                <w:szCs w:val="20"/>
-                              </w:rPr>
-                              <w:t xml:space="preserve">El solicitante se compromete a entregar </w:t>
-                            </w:r>
-                            <w:r>
-                              <w:rPr>
-                                <w:rFonts w:ascii="Arial" w:hAnsi="Arial" w:cs="Arial"/>
-                                <w:i/>
-                                <w:sz w:val="20"/>
-                                <w:szCs w:val="20"/>
-                              </w:rPr>
-                              <w:t>el equipo de medición</w:t>
-                            </w:r>
-                            <w:r>
-                              <w:rPr>
-                                <w:rFonts w:ascii="Arial" w:hAnsi="Arial" w:cs="Arial"/>
-                                <w:i/>
-                                <w:sz w:val="20"/>
-                                <w:szCs w:val="20"/>
-                              </w:rPr>
-                              <w:t xml:space="preserve"> en óptimas condiciones al término de </w:t>
-                            </w:r>
-                            <w:r>
-                              <w:rPr>
-                                <w:rFonts w:ascii="Arial" w:hAnsi="Arial" w:cs="Arial"/>
-                                <w:i/>
-                                <w:sz w:val="20"/>
-                                <w:szCs w:val="20"/>
-                              </w:rPr>
-                              <w:t>su utilización</w:t>
-                            </w:r>
-                            <w:r>
-                              <w:rPr>
-                                <w:rFonts w:ascii="Arial" w:hAnsi="Arial" w:cs="Arial"/>
-                                <w:i/>
-                                <w:sz w:val="20"/>
-                                <w:szCs w:val="20"/>
-                              </w:rPr>
-                              <w:t xml:space="preserve">. De ser requerido extender el periodo del préstamo única y exclusivamente por cuestiones laborales para DTM, la entrega se </w:t>
-                            </w:r>
-                            <w:r>
-                              <w:rPr>
-                                <w:rFonts w:ascii="Arial" w:hAnsi="Arial" w:cs="Arial"/>
-                                <w:i/>
-                                <w:sz w:val="20"/>
-                                <w:szCs w:val="20"/>
-                              </w:rPr>
-                              <w:t>realizará</w:t>
-                            </w:r>
-                            <w:r>
-                              <w:rPr>
-                                <w:rFonts w:ascii="Arial" w:hAnsi="Arial" w:cs="Arial"/>
-                                <w:i/>
-                                <w:sz w:val="20"/>
-                                <w:szCs w:val="20"/>
-                              </w:rPr>
-                              <w:t xml:space="preserve"> el día posterior. En caso de daños graves o extravíos el solicitante se hará responsable de la reposición de la herramienta.</w:t>
-                            </w:r>
-                            <w:r>
-                              <w:rPr>
-                                <w:i/>
-                              </w:rPr>
-                              <w:t xml:space="preserve"> </w:t>
-                            </w:r>
-                          </w:p>
-                          <w:p>
-                            <w:pPr>
-                              <w:spacing w:line="240" w:lineRule="auto"/>
-                              <w:jc w:val="both"/>
-                              <w:rPr>
-                                <w:rFonts w:ascii="Arial" w:hAnsi="Arial" w:cs="Arial"/>
-                                <w:i/>
-                                <w:sz w:val="20"/>
-                                <w:szCs w:val="20"/>
-                              </w:rPr>
-                            </w:pPr>
-                          </w:p>
-                          <w:p>
-                            <w:pPr>
-                              <w:spacing w:line="240" w:lineRule="auto"/>
-                              <w:jc w:val="both"/>
-                              <w:rPr>
-                                <w:i/>
-                              </w:rPr>
-                            </w:pPr>
-                            <w:r>
-                              <w:rPr>
-                                <w:i/>
-                              </w:rPr>
-                              <w:t xml:space="preserve"> </w:t>
-                            </w:r>
-                          </w:p>
-                          <w:p/>
-                        </w:txbxContent>
-                      </v:textbox>
-                    </v:shape>
-                  </w:pict>
-                </mc:Fallback>
-              </mc:AlternateContent>
-            </w:r>
-          </w:p>
-          <w:p>
-            <w:pPr>
-              <w:jc w:val="center"/>
-            </w:pPr>
-          </w:p>
-          <w:p>
-            <w:pPr>
-              <w:jc w:val="center"/>
-            </w:pPr>
-          </w:p>
-          <w:p>
-            <w:pPr>
-              <w:jc w:val="center"/>
-            </w:pPr>
-          </w:p>
-          <w:p>
-            <w:pPr>
-              <w:jc w:val="center"/>
-            </w:pPr>
-          </w:p>
-        </w:tc>
-        <w:tc>
-          <w:tcPr>
-            <w:tcW w:w="3589" w:type="dxa"/>
-          </w:tcPr>
-          <w:p>
-            <w:pPr>
-              <w:jc w:val="center"/>
-            </w:pPr>
-          </w:p>
-        </w:tc>
-        <w:tc>
-          <w:tcPr>
-            <w:tcW w:w="3607" w:type="dxa"/>
-            <w:tcBorders>
-              <w:bottom w:val="single" w:sz="4" w:space="0" w:color="auto"/>
-            </w:tcBorders>
-          </w:tcPr>
-          <w:p>
-            <w:pPr>
-              <w:jc w:val="center"/>
-            </w:pPr>
-          </w:p>
-        </w:tc>
-      </w:tr>
-      <w:tr>
-        <w:tc>
-          <w:tcPr>
-            <w:tcW w:w="3604" w:type="dxa"/>
-            <w:tcBorders>
-              <w:top w:val="single" w:sz="4" w:space="0" w:color="auto"/>
-            </w:tcBorders>
-          </w:tcPr>
-          <w:p>
-            <w:pPr>
-              <w:jc w:val="center"/>
-              <w:rPr>
-                <w:rFonts w:ascii="Arial" w:hAnsi="Arial" w:cs="Arial"/>
-                <w:sz w:val="20"/>
-                <w:szCs w:val="20"/>
-              </w:rPr>
-            </w:pPr>
-            <w:r>
-              <w:rPr>
-                <w:rFonts w:ascii="Arial" w:hAnsi="Arial" w:cs="Arial"/>
-                <w:sz w:val="20"/>
-                <w:szCs w:val="20"/>
-              </w:rPr>
-              <w:t>Solicitante</w:t>
-            </w:r>
-          </w:p>
-        </w:tc>
-        <w:tc>
-          <w:tcPr>
-            <w:tcW w:w="3589" w:type="dxa"/>
-          </w:tcPr>
-          <w:p>
-            <w:pPr>
-              <w:jc w:val="center"/>
-              <w:rPr>
-                <w:rFonts w:ascii="Arial" w:hAnsi="Arial" w:cs="Arial"/>
-                <w:sz w:val="20"/>
-                <w:szCs w:val="20"/>
-              </w:rPr>
-            </w:pPr>
-          </w:p>
-        </w:tc>
-        <w:tc>
-          <w:tcPr>
-            <w:tcW w:w="3607" w:type="dxa"/>
-            <w:tcBorders>
-              <w:top w:val="single" w:sz="4" w:space="0" w:color="auto"/>
-            </w:tcBorders>
-          </w:tcPr>
-          <w:p>
-            <w:pPr>
-              <w:jc w:val="center"/>
-              <w:rPr>
-                <w:rFonts w:ascii="Arial" w:hAnsi="Arial" w:cs="Arial"/>
-                <w:sz w:val="20"/>
-                <w:szCs w:val="20"/>
-              </w:rPr>
-            </w:pPr>
-            <w:r>
-              <w:rPr>
-                <w:rFonts w:ascii="Arial" w:hAnsi="Arial" w:cs="Arial"/>
-                <w:sz w:val="20"/>
-                <w:szCs w:val="20"/>
-              </w:rPr>
-              <w:t>Calidad</w:t>
-            </w:r>
-          </w:p>
-        </w:tc>
-      </w:tr>
-    </w:tbl>
-    <w:tbl>
-      <w:tblPr>
-        <w:tblStyle w:val="Tablaconcuadrcula"/>
-        <w:tblpPr w:leftFromText="141" w:rightFromText="141" w:vertAnchor="page" w:horzAnchor="margin" w:tblpY="9291"/>
+        <w:tblpPr w:leftFromText="141" w:rightFromText="141" w:vertAnchor="page" w:horzAnchor="margin" w:tblpY="9091"/>
+        <w:tblOverlap w:val="never"/>
         <w:tblW w:w="10908" w:type="dxa"/>
         <w:tblLook w:val="04A0" w:firstRow="1" w:lastRow="0" w:firstColumn="1" w:lastColumn="0" w:noHBand="0" w:noVBand="1"/>
       </w:tblPr>
       <w:tblGrid>
-        <w:gridCol w:w="1818"/>
-        <w:gridCol w:w="1252"/>
-        <w:gridCol w:w="1389"/>
-        <w:gridCol w:w="1684"/>
+        <w:gridCol w:w="2472"/>
+        <w:gridCol w:w="1105"/>
+        <w:gridCol w:w="1182"/>
+        <w:gridCol w:w="1425"/>
         <w:gridCol w:w="533"/>
-        <w:gridCol w:w="811"/>
+        <w:gridCol w:w="788"/>
         <w:gridCol w:w="1197"/>
-        <w:gridCol w:w="216"/>
-        <w:gridCol w:w="2008"/>
+        <w:gridCol w:w="214"/>
+        <w:gridCol w:w="1992"/>
       </w:tblGrid>
       <w:tr>
         <w:trPr>
@@ -2677,7 +2247,7 @@
         </w:trPr>
         <w:tc>
           <w:tcPr>
-            <w:tcW w:w="3070" w:type="dxa"/>
+            <w:tcW w:w="3577" w:type="dxa"/>
             <w:gridSpan w:val="2"/>
             <w:tcBorders>
               <w:top w:val="single" w:sz="4" w:space="0" w:color="auto"/>
@@ -2716,7 +2286,7 @@
         </w:tc>
         <w:tc>
           <w:tcPr>
-            <w:tcW w:w="7838" w:type="dxa"/>
+            <w:tcW w:w="7331" w:type="dxa"/>
             <w:gridSpan w:val="7"/>
             <w:tcBorders>
               <w:top w:val="single" w:sz="4" w:space="0" w:color="auto"/>
@@ -2736,335 +2306,18 @@
                 <w:lang w:eastAsia="es-MX"/>
               </w:rPr>
             </w:pPr>
-            <w:r>
-              <w:rPr>
-                <w:noProof/>
-                <w:lang w:eastAsia="es-MX"/>
-              </w:rPr>
-              <mc:AlternateContent>
-                <mc:Choice Requires="wps">
-                  <w:drawing>
-                    <wp:anchor distT="0" distB="0" distL="114300" distR="114300" simplePos="0" relativeHeight="251657216" behindDoc="0" locked="0" layoutInCell="1" allowOverlap="1" wp14:anchorId="114067C9" wp14:editId="3042A188">
-                      <wp:simplePos x="0" y="0"/>
-                      <wp:positionH relativeFrom="page">
-                        <wp:posOffset>-2413000</wp:posOffset>
-                      </wp:positionH>
-                      <wp:positionV relativeFrom="paragraph">
-                        <wp:posOffset>-223520</wp:posOffset>
-                      </wp:positionV>
-                      <wp:extent cx="3924935" cy="260985"/>
-                      <wp:effectExtent l="0" t="0" r="0" b="5715"/>
-                      <wp:wrapNone/>
-                      <wp:docPr id="20" name="Cuadro de texto 2"/>
-                      <wp:cNvGraphicFramePr>
-                        <a:graphicFrameLocks xmlns:a="http://schemas.openxmlformats.org/drawingml/2006/main"/>
-                      </wp:cNvGraphicFramePr>
-                      <a:graphic xmlns:a="http://schemas.openxmlformats.org/drawingml/2006/main">
-                        <a:graphicData uri="http://schemas.microsoft.com/office/word/2010/wordprocessingShape">
-                          <wps:wsp>
-                            <wps:cNvSpPr txBox="1">
-                              <a:spLocks noChangeArrowheads="1"/>
-                            </wps:cNvSpPr>
-                            <wps:spPr bwMode="auto">
-                              <a:xfrm>
-                                <a:off x="0" y="0"/>
-                                <a:ext cx="3924935" cy="260985"/>
-                              </a:xfrm>
-                              <a:prstGeom prst="rect">
-                                <a:avLst/>
-                              </a:prstGeom>
-                              <a:noFill/>
-                              <a:ln w="9525">
-                                <a:noFill/>
-                                <a:miter lim="800000"/>
-                                <a:headEnd/>
-                                <a:tailEnd/>
-                              </a:ln>
-                            </wps:spPr>
-                            <wps:txbx>
-                              <w:txbxContent>
-                                <w:p>
-                                  <w:pPr>
-                                    <w:jc w:val="right"/>
-                                    <w:rPr>
-                                      <w:rFonts w:ascii="Arial" w:hAnsi="Arial" w:cs="Arial"/>
-                                      <w:iCs/>
-                                      <w:sz w:val="20"/>
-                                      <w:szCs w:val="20"/>
-                                    </w:rPr>
-                                  </w:pPr>
-                                  <w:r>
-                                    <w:rPr>
-                                      <w:rFonts w:ascii="Arial" w:hAnsi="Arial" w:cs="Arial"/>
-                                      <w:iCs/>
-                                      <w:sz w:val="20"/>
-                                      <w:szCs w:val="20"/>
-                                    </w:rPr>
-                                    <w:t>DTM-FOR-</w:t>
-                                  </w:r>
-                                  <w:r>
-                                    <w:rPr>
-                                      <w:rFonts w:ascii="Arial" w:hAnsi="Arial" w:cs="Arial"/>
-                                      <w:iCs/>
-                                      <w:sz w:val="20"/>
-                                      <w:szCs w:val="20"/>
-                                    </w:rPr>
-                                    <w:t>CAL-</w:t>
-                                  </w:r>
-                                  <w:r>
-                                    <w:rPr>
-                                      <w:rFonts w:ascii="Arial" w:hAnsi="Arial" w:cs="Arial"/>
-                                      <w:iCs/>
-                                      <w:sz w:val="20"/>
-                                      <w:szCs w:val="20"/>
-                                    </w:rPr>
-                                    <w:t>10,</w:t>
-                                  </w:r>
-                                  <w:r>
-                                    <w:rPr>
-                                      <w:rFonts w:ascii="Arial" w:hAnsi="Arial" w:cs="Arial"/>
-                                      <w:iCs/>
-                                      <w:sz w:val="20"/>
-                                      <w:szCs w:val="20"/>
-                                    </w:rPr>
-                                    <w:t xml:space="preserve"> Versión 0</w:t>
-                                  </w:r>
-                                  <w:r>
-                                    <w:rPr>
-                                      <w:rFonts w:ascii="Arial" w:hAnsi="Arial" w:cs="Arial"/>
-                                      <w:iCs/>
-                                      <w:sz w:val="20"/>
-                                      <w:szCs w:val="20"/>
-                                    </w:rPr>
-                                    <w:t>1,</w:t>
-                                  </w:r>
-                                  <w:r>
-                                    <w:rPr>
-                                      <w:rFonts w:ascii="Arial" w:hAnsi="Arial" w:cs="Arial"/>
-                                      <w:iCs/>
-                                      <w:sz w:val="20"/>
-                                      <w:szCs w:val="20"/>
-                                    </w:rPr>
-                                    <w:t xml:space="preserve"> Fecha de Rev.:</w:t>
-                                  </w:r>
-                                  <w:r>
-                                    <w:rPr>
-                                      <w:rFonts w:ascii="Arial" w:hAnsi="Arial" w:cs="Arial"/>
-                                      <w:iCs/>
-                                      <w:sz w:val="20"/>
-                                      <w:szCs w:val="20"/>
-                                    </w:rPr>
-                                    <w:t xml:space="preserve"> </w:t>
-                                  </w:r>
-                                  <w:r>
-                                    <w:rPr>
-                                      <w:rFonts w:ascii="Arial" w:hAnsi="Arial" w:cs="Arial"/>
-                                      <w:iCs/>
-                                      <w:sz w:val="20"/>
-                                      <w:szCs w:val="20"/>
-                                    </w:rPr>
-                                    <w:t>05</w:t>
-                                  </w:r>
-                                  <w:r>
-                                    <w:rPr>
-                                      <w:rFonts w:ascii="Arial" w:hAnsi="Arial" w:cs="Arial"/>
-                                      <w:iCs/>
-                                      <w:sz w:val="20"/>
-                                      <w:szCs w:val="20"/>
-                                    </w:rPr>
-                                    <w:t>/</w:t>
-                                  </w:r>
-                                  <w:r>
-                                    <w:rPr>
-                                      <w:rFonts w:ascii="Arial" w:hAnsi="Arial" w:cs="Arial"/>
-                                      <w:iCs/>
-                                      <w:sz w:val="20"/>
-                                      <w:szCs w:val="20"/>
-                                    </w:rPr>
-                                    <w:t>15</w:t>
-                                  </w:r>
-                                  <w:r>
-                                    <w:rPr>
-                                      <w:rFonts w:ascii="Arial" w:hAnsi="Arial" w:cs="Arial"/>
-                                      <w:iCs/>
-                                      <w:sz w:val="20"/>
-                                      <w:szCs w:val="20"/>
-                                    </w:rPr>
-                                    <w:t>/202</w:t>
-                                  </w:r>
-                                  <w:r>
-                                    <w:rPr>
-                                      <w:rFonts w:ascii="Arial" w:hAnsi="Arial" w:cs="Arial"/>
-                                      <w:iCs/>
-                                      <w:sz w:val="20"/>
-                                      <w:szCs w:val="20"/>
-                                    </w:rPr>
-                                    <w:t>5</w:t>
-                                  </w:r>
-                                </w:p>
-                                <w:p/>
-                              </w:txbxContent>
-                            </wps:txbx>
-                            <wps:bodyPr rot="0" vert="horz" wrap="square" lIns="91440" tIns="45720" rIns="91440" bIns="45720" anchor="t" anchorCtr="0">
-                              <a:noAutofit/>
-                            </wps:bodyPr>
-                          </wps:wsp>
-                        </a:graphicData>
-                      </a:graphic>
-                      <wp14:sizeRelH relativeFrom="margin">
-                        <wp14:pctWidth>0</wp14:pctWidth>
-                      </wp14:sizeRelH>
-                      <wp14:sizeRelV relativeFrom="margin">
-                        <wp14:pctHeight>0</wp14:pctHeight>
-                      </wp14:sizeRelV>
-                    </wp:anchor>
-                  </w:drawing>
-                </mc:Choice>
-                <mc:Fallback>
-                  <w:pict>
-                    <v:shape w14:anchorId="114067C9" id="_x0000_s1030" type="#_x0000_t202" style="position:absolute;left:0;text-align:left;margin-left:-190pt;margin-top:-17.6pt;width:309.05pt;height:20.55pt;z-index:251657216;visibility:visible;mso-wrap-style:square;mso-width-percent:0;mso-height-percent:0;mso-wrap-distance-left:9pt;mso-wrap-distance-top:0;mso-wrap-distance-right:9pt;mso-wrap-distance-bottom:0;mso-position-horizontal:absolute;mso-position-horizontal-relative:page;mso-position-vertical:absolute;mso-position-vertical-relative:text;mso-width-percent:0;mso-height-percent:0;mso-width-relative:margin;mso-height-relative:margin;v-text-anchor:top" o:gfxdata="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" filled="f" stroked="f">
-                      <v:textbox>
-                        <w:txbxContent>
-                          <w:p>
-                            <w:pPr>
-                              <w:jc w:val="right"/>
-                              <w:rPr>
-                                <w:rFonts w:ascii="Arial" w:hAnsi="Arial" w:cs="Arial"/>
-                                <w:iCs/>
-                                <w:sz w:val="20"/>
-                                <w:szCs w:val="20"/>
-                              </w:rPr>
-                            </w:pPr>
-                            <w:r>
-                              <w:rPr>
-                                <w:rFonts w:ascii="Arial" w:hAnsi="Arial" w:cs="Arial"/>
-                                <w:iCs/>
-                                <w:sz w:val="20"/>
-                                <w:szCs w:val="20"/>
-                              </w:rPr>
-                              <w:t>DTM-FOR-</w:t>
-                            </w:r>
-                            <w:r>
-                              <w:rPr>
-                                <w:rFonts w:ascii="Arial" w:hAnsi="Arial" w:cs="Arial"/>
-                                <w:iCs/>
-                                <w:sz w:val="20"/>
-                                <w:szCs w:val="20"/>
-                              </w:rPr>
-                              <w:t>CAL-</w:t>
-                            </w:r>
-                            <w:r>
-                              <w:rPr>
-                                <w:rFonts w:ascii="Arial" w:hAnsi="Arial" w:cs="Arial"/>
-                                <w:iCs/>
-                                <w:sz w:val="20"/>
-                                <w:szCs w:val="20"/>
-                              </w:rPr>
-                              <w:t>10,</w:t>
-                            </w:r>
-                            <w:r>
-                              <w:rPr>
-                                <w:rFonts w:ascii="Arial" w:hAnsi="Arial" w:cs="Arial"/>
-                                <w:iCs/>
-                                <w:sz w:val="20"/>
-                                <w:szCs w:val="20"/>
-                              </w:rPr>
-                              <w:t xml:space="preserve"> Versión 0</w:t>
-                            </w:r>
-                            <w:r>
-                              <w:rPr>
-                                <w:rFonts w:ascii="Arial" w:hAnsi="Arial" w:cs="Arial"/>
-                                <w:iCs/>
-                                <w:sz w:val="20"/>
-                                <w:szCs w:val="20"/>
-                              </w:rPr>
-                              <w:t>1,</w:t>
-                            </w:r>
-                            <w:r>
-                              <w:rPr>
-                                <w:rFonts w:ascii="Arial" w:hAnsi="Arial" w:cs="Arial"/>
-                                <w:iCs/>
-                                <w:sz w:val="20"/>
-                                <w:szCs w:val="20"/>
-                              </w:rPr>
-                              <w:t xml:space="preserve"> Fecha de Rev.:</w:t>
-                            </w:r>
-                            <w:r>
-                              <w:rPr>
-                                <w:rFonts w:ascii="Arial" w:hAnsi="Arial" w:cs="Arial"/>
-                                <w:iCs/>
-                                <w:sz w:val="20"/>
-                                <w:szCs w:val="20"/>
-                              </w:rPr>
-                              <w:t xml:space="preserve"> </w:t>
-                            </w:r>
-                            <w:r>
-                              <w:rPr>
-                                <w:rFonts w:ascii="Arial" w:hAnsi="Arial" w:cs="Arial"/>
-                                <w:iCs/>
-                                <w:sz w:val="20"/>
-                                <w:szCs w:val="20"/>
-                              </w:rPr>
-                              <w:t>05</w:t>
-                            </w:r>
-                            <w:r>
-                              <w:rPr>
-                                <w:rFonts w:ascii="Arial" w:hAnsi="Arial" w:cs="Arial"/>
-                                <w:iCs/>
-                                <w:sz w:val="20"/>
-                                <w:szCs w:val="20"/>
-                              </w:rPr>
-                              <w:t>/</w:t>
-                            </w:r>
-                            <w:r>
-                              <w:rPr>
-                                <w:rFonts w:ascii="Arial" w:hAnsi="Arial" w:cs="Arial"/>
-                                <w:iCs/>
-                                <w:sz w:val="20"/>
-                                <w:szCs w:val="20"/>
-                              </w:rPr>
-                              <w:t>15</w:t>
-                            </w:r>
-                            <w:r>
-                              <w:rPr>
-                                <w:rFonts w:ascii="Arial" w:hAnsi="Arial" w:cs="Arial"/>
-                                <w:iCs/>
-                                <w:sz w:val="20"/>
-                                <w:szCs w:val="20"/>
-                              </w:rPr>
-                              <w:t>/202</w:t>
-                            </w:r>
-                            <w:r>
-                              <w:rPr>
-                                <w:rFonts w:ascii="Arial" w:hAnsi="Arial" w:cs="Arial"/>
-                                <w:iCs/>
-                                <w:sz w:val="20"/>
-                                <w:szCs w:val="20"/>
-                              </w:rPr>
-                              <w:t>5</w:t>
-                            </w:r>
-                          </w:p>
-                          <w:p/>
-                        </w:txbxContent>
-                      </v:textbox>
-                      <w10:wrap anchorx="page"/>
-                    </v:shape>
-                  </w:pict>
-                </mc:Fallback>
-              </mc:AlternateContent>
-            </w:r>
           </w:p>
         </w:tc>
       </w:tr>
       <w:tr>
         <w:trPr>
           <w:gridAfter w:val="6"/>
-          <w:wAfter w:w="6449" w:type="dxa"/>
+          <w:wAfter w:w="6149" w:type="dxa"/>
           <w:trHeight w:val="378"/>
         </w:trPr>
         <w:tc>
           <w:tcPr>
-            <w:tcW w:w="1818" w:type="dxa"/>
+            <w:tcW w:w="2472" w:type="dxa"/>
             <w:tcBorders>
               <w:top w:val="single" w:sz="4" w:space="0" w:color="auto"/>
               <w:left w:val="single" w:sz="4" w:space="0" w:color="auto"/>
@@ -3102,7 +2355,7 @@
         </w:tc>
         <w:tc>
           <w:tcPr>
-            <w:tcW w:w="2641" w:type="dxa"/>
+            <w:tcW w:w="2287" w:type="dxa"/>
             <w:gridSpan w:val="2"/>
             <w:tcBorders>
               <w:top w:val="single" w:sz="4" w:space="0" w:color="auto"/>
@@ -3126,12 +2379,12 @@
       <w:tr>
         <w:trPr>
           <w:gridAfter w:val="2"/>
-          <w:wAfter w:w="2224" w:type="dxa"/>
+          <w:wAfter w:w="2206" w:type="dxa"/>
           <w:trHeight w:val="315"/>
         </w:trPr>
         <w:tc>
           <w:tcPr>
-            <w:tcW w:w="1818" w:type="dxa"/>
+            <w:tcW w:w="2472" w:type="dxa"/>
             <w:tcBorders>
               <w:top w:val="single" w:sz="4" w:space="0" w:color="auto"/>
               <w:left w:val="nil"/>
@@ -3151,7 +2404,7 @@
         </w:tc>
         <w:tc>
           <w:tcPr>
-            <w:tcW w:w="2641" w:type="dxa"/>
+            <w:tcW w:w="2287" w:type="dxa"/>
             <w:gridSpan w:val="2"/>
             <w:tcBorders>
               <w:top w:val="single" w:sz="4" w:space="0" w:color="auto"/>
@@ -3172,7 +2425,7 @@
         </w:tc>
         <w:tc>
           <w:tcPr>
-            <w:tcW w:w="2217" w:type="dxa"/>
+            <w:tcW w:w="1958" w:type="dxa"/>
             <w:gridSpan w:val="2"/>
             <w:tcBorders>
               <w:top w:val="nil"/>
@@ -3193,7 +2446,7 @@
         </w:tc>
         <w:tc>
           <w:tcPr>
-            <w:tcW w:w="2008" w:type="dxa"/>
+            <w:tcW w:w="1985" w:type="dxa"/>
             <w:gridSpan w:val="2"/>
             <w:tcBorders>
               <w:top w:val="nil"/>
@@ -3219,7 +2472,7 @@
         </w:trPr>
         <w:tc>
           <w:tcPr>
-            <w:tcW w:w="1818" w:type="dxa"/>
+            <w:tcW w:w="2472" w:type="dxa"/>
             <w:tcBorders>
               <w:top w:val="single" w:sz="4" w:space="0" w:color="auto"/>
             </w:tcBorders>
@@ -3246,7 +2499,7 @@
         </w:tc>
         <w:tc>
           <w:tcPr>
-            <w:tcW w:w="4325" w:type="dxa"/>
+            <w:tcW w:w="3712" w:type="dxa"/>
             <w:gridSpan w:val="3"/>
             <w:tcBorders>
               <w:top w:val="single" w:sz="4" w:space="0" w:color="auto"/>
@@ -3274,7 +2527,7 @@
         </w:tc>
         <w:tc>
           <w:tcPr>
-            <w:tcW w:w="1344" w:type="dxa"/>
+            <w:tcW w:w="1321" w:type="dxa"/>
             <w:gridSpan w:val="2"/>
             <w:tcBorders>
               <w:top w:val="single" w:sz="4" w:space="0" w:color="auto"/>
@@ -3302,7 +2555,7 @@
         </w:tc>
         <w:tc>
           <w:tcPr>
-            <w:tcW w:w="1413" w:type="dxa"/>
+            <w:tcW w:w="1411" w:type="dxa"/>
             <w:gridSpan w:val="2"/>
             <w:tcBorders>
               <w:top w:val="single" w:sz="4" w:space="0" w:color="auto"/>
@@ -3330,7 +2583,7 @@
         </w:tc>
         <w:tc>
           <w:tcPr>
-            <w:tcW w:w="2008" w:type="dxa"/>
+            <w:tcW w:w="1992" w:type="dxa"/>
             <w:tcBorders>
               <w:top w:val="single" w:sz="4" w:space="0" w:color="auto"/>
             </w:tcBorders>
@@ -3362,21 +2615,21 @@
         </w:trPr>
         <w:tc>
           <w:tcPr>
-            <w:tcW w:w="1818" w:type="dxa"/>
-          </w:tcPr>
-          <w:p>
-            <w:pPr>
-              <w:jc w:val="center"/>
-              <w:rPr>
-                <w:color w:val="1F497D" w:themeColor="text2"/>
-                <w:sz w:val="24"/>
-              </w:rPr>
-            </w:pPr>
-          </w:p>
-        </w:tc>
-        <w:tc>
-          <w:tcPr>
-            <w:tcW w:w="4325" w:type="dxa"/>
+            <w:tcW w:w="2472" w:type="dxa"/>
+          </w:tcPr>
+          <w:p>
+            <w:pPr>
+              <w:jc w:val="center"/>
+              <w:rPr>
+                <w:color w:val="1F497D" w:themeColor="text2"/>
+                <w:sz w:val="24"/>
+              </w:rPr>
+            </w:pPr>
+          </w:p>
+        </w:tc>
+        <w:tc>
+          <w:tcPr>
+            <w:tcW w:w="3712" w:type="dxa"/>
             <w:gridSpan w:val="3"/>
           </w:tcPr>
           <w:p>
@@ -3391,7 +2644,7 @@
         </w:tc>
         <w:tc>
           <w:tcPr>
-            <w:tcW w:w="1344" w:type="dxa"/>
+            <w:tcW w:w="1321" w:type="dxa"/>
             <w:gridSpan w:val="2"/>
           </w:tcPr>
           <w:p>
@@ -3406,7 +2659,7 @@
         </w:tc>
         <w:tc>
           <w:tcPr>
-            <w:tcW w:w="1413" w:type="dxa"/>
+            <w:tcW w:w="1411" w:type="dxa"/>
             <w:gridSpan w:val="2"/>
           </w:tcPr>
           <w:p>
@@ -3421,7 +2674,7 @@
         </w:tc>
         <w:tc>
           <w:tcPr>
-            <w:tcW w:w="2008" w:type="dxa"/>
+            <w:tcW w:w="1992" w:type="dxa"/>
           </w:tcPr>
           <w:p>
             <w:pPr>
@@ -3440,21 +2693,21 @@
         </w:trPr>
         <w:tc>
           <w:tcPr>
-            <w:tcW w:w="1818" w:type="dxa"/>
-          </w:tcPr>
-          <w:p>
-            <w:pPr>
-              <w:jc w:val="center"/>
-              <w:rPr>
-                <w:color w:val="1F497D" w:themeColor="text2"/>
-                <w:sz w:val="24"/>
-              </w:rPr>
-            </w:pPr>
-          </w:p>
-        </w:tc>
-        <w:tc>
-          <w:tcPr>
-            <w:tcW w:w="4325" w:type="dxa"/>
+            <w:tcW w:w="2472" w:type="dxa"/>
+          </w:tcPr>
+          <w:p>
+            <w:pPr>
+              <w:jc w:val="center"/>
+              <w:rPr>
+                <w:color w:val="1F497D" w:themeColor="text2"/>
+                <w:sz w:val="24"/>
+              </w:rPr>
+            </w:pPr>
+          </w:p>
+        </w:tc>
+        <w:tc>
+          <w:tcPr>
+            <w:tcW w:w="3712" w:type="dxa"/>
             <w:gridSpan w:val="3"/>
           </w:tcPr>
           <w:p>
@@ -3469,7 +2722,7 @@
         </w:tc>
         <w:tc>
           <w:tcPr>
-            <w:tcW w:w="1344" w:type="dxa"/>
+            <w:tcW w:w="1321" w:type="dxa"/>
             <w:gridSpan w:val="2"/>
           </w:tcPr>
           <w:p>
@@ -3484,7 +2737,7 @@
         </w:tc>
         <w:tc>
           <w:tcPr>
-            <w:tcW w:w="1413" w:type="dxa"/>
+            <w:tcW w:w="1411" w:type="dxa"/>
             <w:gridSpan w:val="2"/>
           </w:tcPr>
           <w:p>
@@ -3499,7 +2752,7 @@
         </w:tc>
         <w:tc>
           <w:tcPr>
-            <w:tcW w:w="2008" w:type="dxa"/>
+            <w:tcW w:w="1992" w:type="dxa"/>
           </w:tcPr>
           <w:p>
             <w:pPr>
@@ -3518,21 +2771,21 @@
         </w:trPr>
         <w:tc>
           <w:tcPr>
-            <w:tcW w:w="1818" w:type="dxa"/>
-          </w:tcPr>
-          <w:p>
-            <w:pPr>
-              <w:jc w:val="center"/>
-              <w:rPr>
-                <w:color w:val="1F497D" w:themeColor="text2"/>
-                <w:sz w:val="24"/>
-              </w:rPr>
-            </w:pPr>
-          </w:p>
-        </w:tc>
-        <w:tc>
-          <w:tcPr>
-            <w:tcW w:w="4325" w:type="dxa"/>
+            <w:tcW w:w="2472" w:type="dxa"/>
+          </w:tcPr>
+          <w:p>
+            <w:pPr>
+              <w:jc w:val="center"/>
+              <w:rPr>
+                <w:color w:val="1F497D" w:themeColor="text2"/>
+                <w:sz w:val="24"/>
+              </w:rPr>
+            </w:pPr>
+          </w:p>
+        </w:tc>
+        <w:tc>
+          <w:tcPr>
+            <w:tcW w:w="3712" w:type="dxa"/>
             <w:gridSpan w:val="3"/>
           </w:tcPr>
           <w:p>
@@ -3547,7 +2800,7 @@
         </w:tc>
         <w:tc>
           <w:tcPr>
-            <w:tcW w:w="1344" w:type="dxa"/>
+            <w:tcW w:w="1321" w:type="dxa"/>
             <w:gridSpan w:val="2"/>
           </w:tcPr>
           <w:p>
@@ -3562,7 +2815,7 @@
         </w:tc>
         <w:tc>
           <w:tcPr>
-            <w:tcW w:w="1413" w:type="dxa"/>
+            <w:tcW w:w="1411" w:type="dxa"/>
             <w:gridSpan w:val="2"/>
           </w:tcPr>
           <w:p>
@@ -3577,7 +2830,7 @@
         </w:tc>
         <w:tc>
           <w:tcPr>
-            <w:tcW w:w="2008" w:type="dxa"/>
+            <w:tcW w:w="1992" w:type="dxa"/>
           </w:tcPr>
           <w:p>
             <w:pPr>
@@ -3596,21 +2849,21 @@
         </w:trPr>
         <w:tc>
           <w:tcPr>
-            <w:tcW w:w="1818" w:type="dxa"/>
-          </w:tcPr>
-          <w:p>
-            <w:pPr>
-              <w:jc w:val="center"/>
-              <w:rPr>
-                <w:color w:val="1F497D" w:themeColor="text2"/>
-                <w:sz w:val="24"/>
-              </w:rPr>
-            </w:pPr>
-          </w:p>
-        </w:tc>
-        <w:tc>
-          <w:tcPr>
-            <w:tcW w:w="4325" w:type="dxa"/>
+            <w:tcW w:w="2472" w:type="dxa"/>
+          </w:tcPr>
+          <w:p>
+            <w:pPr>
+              <w:jc w:val="center"/>
+              <w:rPr>
+                <w:color w:val="1F497D" w:themeColor="text2"/>
+                <w:sz w:val="24"/>
+              </w:rPr>
+            </w:pPr>
+          </w:p>
+        </w:tc>
+        <w:tc>
+          <w:tcPr>
+            <w:tcW w:w="3712" w:type="dxa"/>
             <w:gridSpan w:val="3"/>
           </w:tcPr>
           <w:p>
@@ -3625,7 +2878,7 @@
         </w:tc>
         <w:tc>
           <w:tcPr>
-            <w:tcW w:w="1344" w:type="dxa"/>
+            <w:tcW w:w="1321" w:type="dxa"/>
             <w:gridSpan w:val="2"/>
           </w:tcPr>
           <w:p>
@@ -3640,7 +2893,7 @@
         </w:tc>
         <w:tc>
           <w:tcPr>
-            <w:tcW w:w="1413" w:type="dxa"/>
+            <w:tcW w:w="1411" w:type="dxa"/>
             <w:gridSpan w:val="2"/>
           </w:tcPr>
           <w:p>
@@ -3655,7 +2908,7 @@
         </w:tc>
         <w:tc>
           <w:tcPr>
-            <w:tcW w:w="2008" w:type="dxa"/>
+            <w:tcW w:w="1992" w:type="dxa"/>
           </w:tcPr>
           <w:p>
             <w:pPr>
@@ -3674,21 +2927,21 @@
         </w:trPr>
         <w:tc>
           <w:tcPr>
-            <w:tcW w:w="1818" w:type="dxa"/>
-          </w:tcPr>
-          <w:p>
-            <w:pPr>
-              <w:jc w:val="center"/>
-              <w:rPr>
-                <w:color w:val="1F497D" w:themeColor="text2"/>
-                <w:sz w:val="24"/>
-              </w:rPr>
-            </w:pPr>
-          </w:p>
-        </w:tc>
-        <w:tc>
-          <w:tcPr>
-            <w:tcW w:w="4325" w:type="dxa"/>
+            <w:tcW w:w="2472" w:type="dxa"/>
+          </w:tcPr>
+          <w:p>
+            <w:pPr>
+              <w:jc w:val="center"/>
+              <w:rPr>
+                <w:color w:val="1F497D" w:themeColor="text2"/>
+                <w:sz w:val="24"/>
+              </w:rPr>
+            </w:pPr>
+          </w:p>
+        </w:tc>
+        <w:tc>
+          <w:tcPr>
+            <w:tcW w:w="3712" w:type="dxa"/>
             <w:gridSpan w:val="3"/>
           </w:tcPr>
           <w:p>
@@ -3703,7 +2956,7 @@
         </w:tc>
         <w:tc>
           <w:tcPr>
-            <w:tcW w:w="1344" w:type="dxa"/>
+            <w:tcW w:w="1321" w:type="dxa"/>
             <w:gridSpan w:val="2"/>
           </w:tcPr>
           <w:p>
@@ -3718,7 +2971,7 @@
         </w:tc>
         <w:tc>
           <w:tcPr>
-            <w:tcW w:w="1413" w:type="dxa"/>
+            <w:tcW w:w="1411" w:type="dxa"/>
             <w:gridSpan w:val="2"/>
           </w:tcPr>
           <w:p>
@@ -3733,7 +2986,7 @@
         </w:tc>
         <w:tc>
           <w:tcPr>
-            <w:tcW w:w="2008" w:type="dxa"/>
+            <w:tcW w:w="1992" w:type="dxa"/>
           </w:tcPr>
           <w:p>
             <w:pPr>
@@ -3752,21 +3005,21 @@
         </w:trPr>
         <w:tc>
           <w:tcPr>
-            <w:tcW w:w="1818" w:type="dxa"/>
-          </w:tcPr>
-          <w:p>
-            <w:pPr>
-              <w:jc w:val="center"/>
-              <w:rPr>
-                <w:color w:val="1F497D" w:themeColor="text2"/>
-                <w:sz w:val="24"/>
-              </w:rPr>
-            </w:pPr>
-          </w:p>
-        </w:tc>
-        <w:tc>
-          <w:tcPr>
-            <w:tcW w:w="4325" w:type="dxa"/>
+            <w:tcW w:w="2472" w:type="dxa"/>
+          </w:tcPr>
+          <w:p>
+            <w:pPr>
+              <w:jc w:val="center"/>
+              <w:rPr>
+                <w:color w:val="1F497D" w:themeColor="text2"/>
+                <w:sz w:val="24"/>
+              </w:rPr>
+            </w:pPr>
+          </w:p>
+        </w:tc>
+        <w:tc>
+          <w:tcPr>
+            <w:tcW w:w="3712" w:type="dxa"/>
             <w:gridSpan w:val="3"/>
           </w:tcPr>
           <w:p>
@@ -3781,7 +3034,7 @@
         </w:tc>
         <w:tc>
           <w:tcPr>
-            <w:tcW w:w="1344" w:type="dxa"/>
+            <w:tcW w:w="1321" w:type="dxa"/>
             <w:gridSpan w:val="2"/>
           </w:tcPr>
           <w:p>
@@ -3796,7 +3049,7 @@
         </w:tc>
         <w:tc>
           <w:tcPr>
-            <w:tcW w:w="1413" w:type="dxa"/>
+            <w:tcW w:w="1411" w:type="dxa"/>
             <w:gridSpan w:val="2"/>
           </w:tcPr>
           <w:p>
@@ -3811,7 +3064,7 @@
         </w:tc>
         <w:tc>
           <w:tcPr>
-            <w:tcW w:w="2008" w:type="dxa"/>
+            <w:tcW w:w="1992" w:type="dxa"/>
           </w:tcPr>
           <w:p>
             <w:pPr>
@@ -3830,21 +3083,21 @@
         </w:trPr>
         <w:tc>
           <w:tcPr>
-            <w:tcW w:w="1818" w:type="dxa"/>
-          </w:tcPr>
-          <w:p>
-            <w:pPr>
-              <w:jc w:val="center"/>
-              <w:rPr>
-                <w:color w:val="1F497D" w:themeColor="text2"/>
-                <w:sz w:val="24"/>
-              </w:rPr>
-            </w:pPr>
-          </w:p>
-        </w:tc>
-        <w:tc>
-          <w:tcPr>
-            <w:tcW w:w="4325" w:type="dxa"/>
+            <w:tcW w:w="2472" w:type="dxa"/>
+          </w:tcPr>
+          <w:p>
+            <w:pPr>
+              <w:jc w:val="center"/>
+              <w:rPr>
+                <w:color w:val="1F497D" w:themeColor="text2"/>
+                <w:sz w:val="24"/>
+              </w:rPr>
+            </w:pPr>
+          </w:p>
+        </w:tc>
+        <w:tc>
+          <w:tcPr>
+            <w:tcW w:w="3712" w:type="dxa"/>
             <w:gridSpan w:val="3"/>
           </w:tcPr>
           <w:p>
@@ -3859,7 +3112,7 @@
         </w:tc>
         <w:tc>
           <w:tcPr>
-            <w:tcW w:w="1344" w:type="dxa"/>
+            <w:tcW w:w="1321" w:type="dxa"/>
             <w:gridSpan w:val="2"/>
           </w:tcPr>
           <w:p>
@@ -3874,7 +3127,7 @@
         </w:tc>
         <w:tc>
           <w:tcPr>
-            <w:tcW w:w="1413" w:type="dxa"/>
+            <w:tcW w:w="1411" w:type="dxa"/>
             <w:gridSpan w:val="2"/>
           </w:tcPr>
           <w:p>
@@ -3889,7 +3142,7 @@
         </w:tc>
         <w:tc>
           <w:tcPr>
-            <w:tcW w:w="2008" w:type="dxa"/>
+            <w:tcW w:w="1992" w:type="dxa"/>
           </w:tcPr>
           <w:p>
             <w:pPr>
@@ -3908,21 +3161,21 @@
         </w:trPr>
         <w:tc>
           <w:tcPr>
-            <w:tcW w:w="1818" w:type="dxa"/>
-          </w:tcPr>
-          <w:p>
-            <w:pPr>
-              <w:jc w:val="center"/>
-              <w:rPr>
-                <w:color w:val="1F497D" w:themeColor="text2"/>
-                <w:sz w:val="24"/>
-              </w:rPr>
-            </w:pPr>
-          </w:p>
-        </w:tc>
-        <w:tc>
-          <w:tcPr>
-            <w:tcW w:w="4325" w:type="dxa"/>
+            <w:tcW w:w="2472" w:type="dxa"/>
+          </w:tcPr>
+          <w:p>
+            <w:pPr>
+              <w:jc w:val="center"/>
+              <w:rPr>
+                <w:color w:val="1F497D" w:themeColor="text2"/>
+                <w:sz w:val="24"/>
+              </w:rPr>
+            </w:pPr>
+          </w:p>
+        </w:tc>
+        <w:tc>
+          <w:tcPr>
+            <w:tcW w:w="3712" w:type="dxa"/>
             <w:gridSpan w:val="3"/>
           </w:tcPr>
           <w:p>
@@ -3937,7 +3190,7 @@
         </w:tc>
         <w:tc>
           <w:tcPr>
-            <w:tcW w:w="1344" w:type="dxa"/>
+            <w:tcW w:w="1321" w:type="dxa"/>
             <w:gridSpan w:val="2"/>
           </w:tcPr>
           <w:p>
@@ -3952,7 +3205,7 @@
         </w:tc>
         <w:tc>
           <w:tcPr>
-            <w:tcW w:w="1413" w:type="dxa"/>
+            <w:tcW w:w="1411" w:type="dxa"/>
             <w:gridSpan w:val="2"/>
           </w:tcPr>
           <w:p>
@@ -3967,7 +3220,7 @@
         </w:tc>
         <w:tc>
           <w:tcPr>
-            <w:tcW w:w="2008" w:type="dxa"/>
+            <w:tcW w:w="1992" w:type="dxa"/>
           </w:tcPr>
           <w:p>
             <w:pPr>
@@ -3986,21 +3239,21 @@
         </w:trPr>
         <w:tc>
           <w:tcPr>
-            <w:tcW w:w="1818" w:type="dxa"/>
-          </w:tcPr>
-          <w:p>
-            <w:pPr>
-              <w:jc w:val="center"/>
-              <w:rPr>
-                <w:color w:val="1F497D" w:themeColor="text2"/>
-                <w:sz w:val="24"/>
-              </w:rPr>
-            </w:pPr>
-          </w:p>
-        </w:tc>
-        <w:tc>
-          <w:tcPr>
-            <w:tcW w:w="4325" w:type="dxa"/>
+            <w:tcW w:w="2472" w:type="dxa"/>
+          </w:tcPr>
+          <w:p>
+            <w:pPr>
+              <w:jc w:val="center"/>
+              <w:rPr>
+                <w:color w:val="1F497D" w:themeColor="text2"/>
+                <w:sz w:val="24"/>
+              </w:rPr>
+            </w:pPr>
+          </w:p>
+        </w:tc>
+        <w:tc>
+          <w:tcPr>
+            <w:tcW w:w="3712" w:type="dxa"/>
             <w:gridSpan w:val="3"/>
           </w:tcPr>
           <w:p>
@@ -4015,7 +3268,7 @@
         </w:tc>
         <w:tc>
           <w:tcPr>
-            <w:tcW w:w="1344" w:type="dxa"/>
+            <w:tcW w:w="1321" w:type="dxa"/>
             <w:gridSpan w:val="2"/>
           </w:tcPr>
           <w:p>
@@ -4030,7 +3283,7 @@
         </w:tc>
         <w:tc>
           <w:tcPr>
-            <w:tcW w:w="1413" w:type="dxa"/>
+            <w:tcW w:w="1411" w:type="dxa"/>
             <w:gridSpan w:val="2"/>
           </w:tcPr>
           <w:p>
@@ -4045,7 +3298,7 @@
         </w:tc>
         <w:tc>
           <w:tcPr>
-            <w:tcW w:w="2008" w:type="dxa"/>
+            <w:tcW w:w="1992" w:type="dxa"/>
           </w:tcPr>
           <w:p>
             <w:pPr>
@@ -4064,21 +3317,21 @@
         </w:trPr>
         <w:tc>
           <w:tcPr>
-            <w:tcW w:w="1818" w:type="dxa"/>
-          </w:tcPr>
-          <w:p>
-            <w:pPr>
-              <w:jc w:val="center"/>
-              <w:rPr>
-                <w:color w:val="1F497D" w:themeColor="text2"/>
-                <w:sz w:val="24"/>
-              </w:rPr>
-            </w:pPr>
-          </w:p>
-        </w:tc>
-        <w:tc>
-          <w:tcPr>
-            <w:tcW w:w="4325" w:type="dxa"/>
+            <w:tcW w:w="2472" w:type="dxa"/>
+          </w:tcPr>
+          <w:p>
+            <w:pPr>
+              <w:jc w:val="center"/>
+              <w:rPr>
+                <w:color w:val="1F497D" w:themeColor="text2"/>
+                <w:sz w:val="24"/>
+              </w:rPr>
+            </w:pPr>
+          </w:p>
+        </w:tc>
+        <w:tc>
+          <w:tcPr>
+            <w:tcW w:w="3712" w:type="dxa"/>
             <w:gridSpan w:val="3"/>
           </w:tcPr>
           <w:p>
@@ -4093,7 +3346,7 @@
         </w:tc>
         <w:tc>
           <w:tcPr>
-            <w:tcW w:w="1344" w:type="dxa"/>
+            <w:tcW w:w="1321" w:type="dxa"/>
             <w:gridSpan w:val="2"/>
           </w:tcPr>
           <w:p>
@@ -4108,7 +3361,7 @@
         </w:tc>
         <w:tc>
           <w:tcPr>
-            <w:tcW w:w="1413" w:type="dxa"/>
+            <w:tcW w:w="1411" w:type="dxa"/>
             <w:gridSpan w:val="2"/>
           </w:tcPr>
           <w:p>
@@ -4123,7 +3376,7 @@
         </w:tc>
         <w:tc>
           <w:tcPr>
-            <w:tcW w:w="2008" w:type="dxa"/>
+            <w:tcW w:w="1992" w:type="dxa"/>
           </w:tcPr>
           <w:p>
             <w:pPr>
@@ -4137,8 +3390,75 @@
         </w:tc>
       </w:tr>
     </w:tbl>
-    <w:p/>
     <w:p>
+      <w:r>
+        <w:rPr>
+          <w:noProof/>
+          <w:lang w:eastAsia="es-MX"/>
+        </w:rPr>
+        <w:drawing>
+          <wp:anchor distT="0" distB="0" distL="114300" distR="114300" simplePos="0" relativeHeight="251668480" behindDoc="0" locked="0" layoutInCell="1" allowOverlap="1" wp14:anchorId="46DBC276" wp14:editId="299641EC">
+            <wp:simplePos x="0" y="0"/>
+            <wp:positionH relativeFrom="margin">
+              <wp:posOffset>6019800</wp:posOffset>
+            </wp:positionH>
+            <wp:positionV relativeFrom="paragraph">
+              <wp:posOffset>928370</wp:posOffset>
+            </wp:positionV>
+            <wp:extent cx="1118235" cy="412750"/>
+            <wp:effectExtent l="0" t="0" r="5715" b="6350"/>
+            <wp:wrapNone/>
+            <wp:docPr id="58037891" name="Imagen 1"/>
+            <wp:cNvGraphicFramePr>
+              <a:graphicFrameLocks xmlns:a="http://schemas.openxmlformats.org/drawingml/2006/main" noChangeAspect="1"/>
+            </wp:cNvGraphicFramePr>
+            <a:graphic xmlns:a="http://schemas.openxmlformats.org/drawingml/2006/main">
+              <a:graphicData uri="http://schemas.openxmlformats.org/drawingml/2006/picture">
+                <pic:pic xmlns:pic="http://schemas.openxmlformats.org/drawingml/2006/picture">
+                  <pic:nvPicPr>
+                    <pic:cNvPr id="1119596812" name=""/>
+                    <pic:cNvPicPr/>
+                  </pic:nvPicPr>
+                  <pic:blipFill rotWithShape="1">
+                    <a:blip r:embed="rId7" cstate="print">
+                      <a:extLst>
+                        <a:ext uri="{28A0092B-C50C-407E-A947-70E740481C1C}">
+                          <a14:useLocalDpi xmlns:a14="http://schemas.microsoft.com/office/drawing/2010/main" val="0"/>
+                        </a:ext>
+                      </a:extLst>
+                    </a:blip>
+                    <a:srcRect l="11114" t="27936" r="14050" b="34395"/>
+                    <a:stretch/>
+                  </pic:blipFill>
+                  <pic:spPr bwMode="auto">
+                    <a:xfrm>
+                      <a:off x="0" y="0"/>
+                      <a:ext cx="1118235" cy="412750"/>
+                    </a:xfrm>
+                    <a:prstGeom prst="rect">
+                      <a:avLst/>
+                    </a:prstGeom>
+                    <a:ln>
+                      <a:noFill/>
+                    </a:ln>
+                    <a:extLst>
+                      <a:ext uri="{53640926-AAD7-44D8-BBD7-CCE9431645EC}">
+                        <a14:shadowObscured xmlns:a14="http://schemas.microsoft.com/office/drawing/2010/main"/>
+                      </a:ext>
+                    </a:extLst>
+                  </pic:spPr>
+                </pic:pic>
+              </a:graphicData>
+            </a:graphic>
+            <wp14:sizeRelH relativeFrom="margin">
+              <wp14:pctWidth>0</wp14:pctWidth>
+            </wp14:sizeRelH>
+            <wp14:sizeRelV relativeFrom="margin">
+              <wp14:pctHeight>0</wp14:pctHeight>
+            </wp14:sizeRelV>
+          </wp:anchor>
+        </w:drawing>
+      </w:r>
       <w:r>
         <w:rPr>
           <w:noProof/>
@@ -4147,13 +3467,13 @@
         <mc:AlternateContent>
           <mc:Choice Requires="wps">
             <w:drawing>
-              <wp:anchor distT="0" distB="0" distL="114300" distR="114300" simplePos="0" relativeHeight="251657216" behindDoc="0" locked="0" layoutInCell="1" allowOverlap="1" wp14:anchorId="486FC089" wp14:editId="72D62080">
+              <wp:anchor distT="0" distB="0" distL="114300" distR="114300" simplePos="0" relativeHeight="251665408" behindDoc="0" locked="0" layoutInCell="1" allowOverlap="1" wp14:anchorId="2D9E2615" wp14:editId="5FE5B1B8">
                 <wp:simplePos x="0" y="0"/>
                 <wp:positionH relativeFrom="column">
-                  <wp:posOffset>1463040</wp:posOffset>
+                  <wp:posOffset>1503045</wp:posOffset>
                 </wp:positionH>
                 <wp:positionV relativeFrom="paragraph">
-                  <wp:posOffset>177165</wp:posOffset>
+                  <wp:posOffset>1056640</wp:posOffset>
                 </wp:positionV>
                 <wp:extent cx="3726180" cy="391795"/>
                 <wp:effectExtent l="0" t="0" r="0" b="0"/>
@@ -4265,7 +3585,7 @@
           </mc:Choice>
           <mc:Fallback>
             <w:pict>
-              <v:shape w14:anchorId="486FC089" id="_x0000_s1031" type="#_x0000_t202" style="position:absolute;margin-left:115.2pt;margin-top:13.95pt;width:293.4pt;height:30.85pt;z-index:251657216;visibility:visible;mso-wrap-style:square;mso-width-percent:0;mso-height-percent:0;mso-wrap-distance-left:9pt;mso-wrap-distance-top:0;mso-wrap-distance-right:9pt;mso-wrap-distance-bottom:0;mso-position-horizontal:absolute;mso-position-horizontal-relative:text;mso-position-vertical:absolute;mso-position-vertical-relative:text;mso-width-percent:0;mso-height-percent:0;mso-width-relative:margin;mso-height-relative:margin;v-text-anchor:top" o:gfxdata="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" filled="f" stroked="f">
+              <v:shape w14:anchorId="2D9E2615" id="_x0000_s1029" type="#_x0000_t202" style="position:absolute;margin-left:118.35pt;margin-top:83.2pt;width:293.4pt;height:30.85pt;z-index:251665408;visibility:visible;mso-wrap-style:square;mso-width-percent:0;mso-height-percent:0;mso-wrap-distance-left:9pt;mso-wrap-distance-top:0;mso-wrap-distance-right:9pt;mso-wrap-distance-bottom:0;mso-position-horizontal:absolute;mso-position-horizontal-relative:text;mso-position-vertical:absolute;mso-position-vertical-relative:text;mso-width-percent:0;mso-height-percent:0;mso-width-relative:margin;mso-height-relative:margin;v-text-anchor:top" o:gfxdata="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" filled="f" stroked="f">
                 <v:textbox>
                   <w:txbxContent>
                     <w:p>
@@ -4335,19 +3655,714 @@
           </mc:Fallback>
         </mc:AlternateContent>
       </w:r>
+    </w:p>
+    <w:p>
+      <w:r>
+        <w:rPr>
+          <w:noProof/>
+          <w:lang w:eastAsia="es-MX"/>
+        </w:rPr>
+        <mc:AlternateContent>
+          <mc:Choice Requires="wps">
+            <w:drawing>
+              <wp:anchor distT="0" distB="0" distL="114300" distR="114300" simplePos="0" relativeHeight="251666432" behindDoc="0" locked="0" layoutInCell="1" allowOverlap="1" wp14:anchorId="38481CB6" wp14:editId="1BE23C54">
+                <wp:simplePos x="0" y="0"/>
+                <wp:positionH relativeFrom="page">
+                  <wp:posOffset>-17145</wp:posOffset>
+                </wp:positionH>
+                <wp:positionV relativeFrom="paragraph">
+                  <wp:posOffset>398145</wp:posOffset>
+                </wp:positionV>
+                <wp:extent cx="3924935" cy="260985"/>
+                <wp:effectExtent l="0" t="0" r="0" b="5715"/>
+                <wp:wrapNone/>
+                <wp:docPr id="20" name="Cuadro de texto 2"/>
+                <wp:cNvGraphicFramePr>
+                  <a:graphicFrameLocks xmlns:a="http://schemas.openxmlformats.org/drawingml/2006/main"/>
+                </wp:cNvGraphicFramePr>
+                <a:graphic xmlns:a="http://schemas.openxmlformats.org/drawingml/2006/main">
+                  <a:graphicData uri="http://schemas.microsoft.com/office/word/2010/wordprocessingShape">
+                    <wps:wsp>
+                      <wps:cNvSpPr txBox="1">
+                        <a:spLocks noChangeArrowheads="1"/>
+                      </wps:cNvSpPr>
+                      <wps:spPr bwMode="auto">
+                        <a:xfrm>
+                          <a:off x="0" y="0"/>
+                          <a:ext cx="3924935" cy="260985"/>
+                        </a:xfrm>
+                        <a:prstGeom prst="rect">
+                          <a:avLst/>
+                        </a:prstGeom>
+                        <a:noFill/>
+                        <a:ln w="9525">
+                          <a:noFill/>
+                          <a:miter lim="800000"/>
+                          <a:headEnd/>
+                          <a:tailEnd/>
+                        </a:ln>
+                      </wps:spPr>
+                      <wps:txbx>
+                        <w:txbxContent>
+                          <w:p>
+                            <w:pPr>
+                              <w:jc w:val="right"/>
+                              <w:rPr>
+                                <w:rFonts w:ascii="Arial" w:hAnsi="Arial" w:cs="Arial"/>
+                                <w:iCs/>
+                                <w:sz w:val="20"/>
+                                <w:szCs w:val="20"/>
+                              </w:rPr>
+                            </w:pPr>
+                            <w:r>
+                              <w:rPr>
+                                <w:rFonts w:ascii="Arial" w:hAnsi="Arial" w:cs="Arial"/>
+                                <w:iCs/>
+                                <w:sz w:val="20"/>
+                                <w:szCs w:val="20"/>
+                              </w:rPr>
+                              <w:t>DTM-FOR-</w:t>
+                            </w:r>
+                            <w:r>
+                              <w:rPr>
+                                <w:rFonts w:ascii="Arial" w:hAnsi="Arial" w:cs="Arial"/>
+                                <w:iCs/>
+                                <w:sz w:val="20"/>
+                                <w:szCs w:val="20"/>
+                              </w:rPr>
+                              <w:t>CAL-10,</w:t>
+                            </w:r>
+                            <w:r>
+                              <w:rPr>
+                                <w:rFonts w:ascii="Arial" w:hAnsi="Arial" w:cs="Arial"/>
+                                <w:iCs/>
+                                <w:sz w:val="20"/>
+                                <w:szCs w:val="20"/>
+                              </w:rPr>
+                              <w:t xml:space="preserve"> Versión 0</w:t>
+                            </w:r>
+                            <w:r>
+                              <w:rPr>
+                                <w:rFonts w:ascii="Arial" w:hAnsi="Arial" w:cs="Arial"/>
+                                <w:iCs/>
+                                <w:sz w:val="20"/>
+                                <w:szCs w:val="20"/>
+                              </w:rPr>
+                              <w:t>1,</w:t>
+                            </w:r>
+                            <w:r>
+                              <w:rPr>
+                                <w:rFonts w:ascii="Arial" w:hAnsi="Arial" w:cs="Arial"/>
+                                <w:iCs/>
+                                <w:sz w:val="20"/>
+                                <w:szCs w:val="20"/>
+                              </w:rPr>
+                              <w:t xml:space="preserve"> Fecha de Rev.:</w:t>
+                            </w:r>
+                            <w:r>
+                              <w:rPr>
+                                <w:rFonts w:ascii="Arial" w:hAnsi="Arial" w:cs="Arial"/>
+                                <w:iCs/>
+                                <w:sz w:val="20"/>
+                                <w:szCs w:val="20"/>
+                              </w:rPr>
+                              <w:t xml:space="preserve"> 05</w:t>
+                            </w:r>
+                            <w:r>
+                              <w:rPr>
+                                <w:rFonts w:ascii="Arial" w:hAnsi="Arial" w:cs="Arial"/>
+                                <w:iCs/>
+                                <w:sz w:val="20"/>
+                                <w:szCs w:val="20"/>
+                              </w:rPr>
+                              <w:t>/</w:t>
+                            </w:r>
+                            <w:r>
+                              <w:rPr>
+                                <w:rFonts w:ascii="Arial" w:hAnsi="Arial" w:cs="Arial"/>
+                                <w:iCs/>
+                                <w:sz w:val="20"/>
+                                <w:szCs w:val="20"/>
+                              </w:rPr>
+                              <w:t>15</w:t>
+                            </w:r>
+                            <w:r>
+                              <w:rPr>
+                                <w:rFonts w:ascii="Arial" w:hAnsi="Arial" w:cs="Arial"/>
+                                <w:iCs/>
+                                <w:sz w:val="20"/>
+                                <w:szCs w:val="20"/>
+                              </w:rPr>
+                              <w:t>/202</w:t>
+                            </w:r>
+                            <w:r>
+                              <w:rPr>
+                                <w:rFonts w:ascii="Arial" w:hAnsi="Arial" w:cs="Arial"/>
+                                <w:iCs/>
+                                <w:sz w:val="20"/>
+                                <w:szCs w:val="20"/>
+                              </w:rPr>
+                              <w:t>5</w:t>
+                            </w:r>
+                          </w:p>
+                          <w:p/>
+                        </w:txbxContent>
+                      </wps:txbx>
+                      <wps:bodyPr rot="0" vert="horz" wrap="square" lIns="91440" tIns="45720" rIns="91440" bIns="45720" anchor="t" anchorCtr="0">
+                        <a:noAutofit/>
+                      </wps:bodyPr>
+                    </wps:wsp>
+                  </a:graphicData>
+                </a:graphic>
+                <wp14:sizeRelH relativeFrom="margin">
+                  <wp14:pctWidth>0</wp14:pctWidth>
+                </wp14:sizeRelH>
+                <wp14:sizeRelV relativeFrom="margin">
+                  <wp14:pctHeight>0</wp14:pctHeight>
+                </wp14:sizeRelV>
+              </wp:anchor>
+            </w:drawing>
+          </mc:Choice>
+          <mc:Fallback>
+            <w:pict>
+              <v:shape w14:anchorId="38481CB6" id="_x0000_s1030" type="#_x0000_t202" style="position:absolute;margin-left:-1.35pt;margin-top:31.35pt;width:309.05pt;height:20.55pt;z-index:251666432;visibility:visible;mso-wrap-style:square;mso-width-percent:0;mso-height-percent:0;mso-wrap-distance-left:9pt;mso-wrap-distance-top:0;mso-wrap-distance-right:9pt;mso-wrap-distance-bottom:0;mso-position-horizontal:absolute;mso-position-horizontal-relative:page;mso-position-vertical:absolute;mso-position-vertical-relative:text;mso-width-percent:0;mso-height-percent:0;mso-width-relative:margin;mso-height-relative:margin;v-text-anchor:top" o:gfxdata="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" filled="f" stroked="f">
+                <v:textbox>
+                  <w:txbxContent>
+                    <w:p>
+                      <w:pPr>
+                        <w:jc w:val="right"/>
+                        <w:rPr>
+                          <w:rFonts w:ascii="Arial" w:hAnsi="Arial" w:cs="Arial"/>
+                          <w:iCs/>
+                          <w:sz w:val="20"/>
+                          <w:szCs w:val="20"/>
+                        </w:rPr>
+                      </w:pPr>
+                      <w:r>
+                        <w:rPr>
+                          <w:rFonts w:ascii="Arial" w:hAnsi="Arial" w:cs="Arial"/>
+                          <w:iCs/>
+                          <w:sz w:val="20"/>
+                          <w:szCs w:val="20"/>
+                        </w:rPr>
+                        <w:t>DTM-FOR-</w:t>
+                      </w:r>
+                      <w:r>
+                        <w:rPr>
+                          <w:rFonts w:ascii="Arial" w:hAnsi="Arial" w:cs="Arial"/>
+                          <w:iCs/>
+                          <w:sz w:val="20"/>
+                          <w:szCs w:val="20"/>
+                        </w:rPr>
+                        <w:t>CAL-10,</w:t>
+                      </w:r>
+                      <w:r>
+                        <w:rPr>
+                          <w:rFonts w:ascii="Arial" w:hAnsi="Arial" w:cs="Arial"/>
+                          <w:iCs/>
+                          <w:sz w:val="20"/>
+                          <w:szCs w:val="20"/>
+                        </w:rPr>
+                        <w:t xml:space="preserve"> Versión 0</w:t>
+                      </w:r>
+                      <w:r>
+                        <w:rPr>
+                          <w:rFonts w:ascii="Arial" w:hAnsi="Arial" w:cs="Arial"/>
+                          <w:iCs/>
+                          <w:sz w:val="20"/>
+                          <w:szCs w:val="20"/>
+                        </w:rPr>
+                        <w:t>1,</w:t>
+                      </w:r>
+                      <w:r>
+                        <w:rPr>
+                          <w:rFonts w:ascii="Arial" w:hAnsi="Arial" w:cs="Arial"/>
+                          <w:iCs/>
+                          <w:sz w:val="20"/>
+                          <w:szCs w:val="20"/>
+                        </w:rPr>
+                        <w:t xml:space="preserve"> Fecha de Rev.:</w:t>
+                      </w:r>
+                      <w:r>
+                        <w:rPr>
+                          <w:rFonts w:ascii="Arial" w:hAnsi="Arial" w:cs="Arial"/>
+                          <w:iCs/>
+                          <w:sz w:val="20"/>
+                          <w:szCs w:val="20"/>
+                        </w:rPr>
+                        <w:t xml:space="preserve"> 05</w:t>
+                      </w:r>
+                      <w:r>
+                        <w:rPr>
+                          <w:rFonts w:ascii="Arial" w:hAnsi="Arial" w:cs="Arial"/>
+                          <w:iCs/>
+                          <w:sz w:val="20"/>
+                          <w:szCs w:val="20"/>
+                        </w:rPr>
+                        <w:t>/</w:t>
+                      </w:r>
+                      <w:r>
+                        <w:rPr>
+                          <w:rFonts w:ascii="Arial" w:hAnsi="Arial" w:cs="Arial"/>
+                          <w:iCs/>
+                          <w:sz w:val="20"/>
+                          <w:szCs w:val="20"/>
+                        </w:rPr>
+                        <w:t>15</w:t>
+                      </w:r>
+                      <w:r>
+                        <w:rPr>
+                          <w:rFonts w:ascii="Arial" w:hAnsi="Arial" w:cs="Arial"/>
+                          <w:iCs/>
+                          <w:sz w:val="20"/>
+                          <w:szCs w:val="20"/>
+                        </w:rPr>
+                        <w:t>/202</w:t>
+                      </w:r>
+                      <w:r>
+                        <w:rPr>
+                          <w:rFonts w:ascii="Arial" w:hAnsi="Arial" w:cs="Arial"/>
+                          <w:iCs/>
+                          <w:sz w:val="20"/>
+                          <w:szCs w:val="20"/>
+                        </w:rPr>
+                        <w:t>5</w:t>
+                      </w:r>
+                    </w:p>
+                    <w:p/>
+                  </w:txbxContent>
+                </v:textbox>
+                <w10:wrap anchorx="page"/>
+              </v:shape>
+            </w:pict>
+          </mc:Fallback>
+        </mc:AlternateContent>
+      </w:r>
+    </w:p>
+    <w:p>
+      <w:r>
+        <w:rPr>
+          <w:noProof/>
+          <w:lang w:eastAsia="es-MX"/>
+        </w:rPr>
+        <mc:AlternateContent>
+          <mc:Choice Requires="wps">
+            <w:drawing>
+              <wp:anchor distT="0" distB="0" distL="114300" distR="114300" simplePos="0" relativeHeight="251663360" behindDoc="0" locked="0" layoutInCell="1" allowOverlap="1" wp14:anchorId="653A7E00" wp14:editId="7FC8079F">
+                <wp:simplePos x="0" y="0"/>
+                <wp:positionH relativeFrom="margin">
+                  <wp:align>right</wp:align>
+                </wp:positionH>
+                <wp:positionV relativeFrom="paragraph">
+                  <wp:posOffset>3149600</wp:posOffset>
+                </wp:positionV>
+                <wp:extent cx="6920865" cy="679450"/>
+                <wp:effectExtent l="0" t="0" r="0" b="6350"/>
+                <wp:wrapNone/>
+                <wp:docPr id="25" name="Cuadro de texto 2"/>
+                <wp:cNvGraphicFramePr>
+                  <a:graphicFrameLocks xmlns:a="http://schemas.openxmlformats.org/drawingml/2006/main"/>
+                </wp:cNvGraphicFramePr>
+                <a:graphic xmlns:a="http://schemas.openxmlformats.org/drawingml/2006/main">
+                  <a:graphicData uri="http://schemas.microsoft.com/office/word/2010/wordprocessingShape">
+                    <wps:wsp>
+                      <wps:cNvSpPr txBox="1">
+                        <a:spLocks noChangeArrowheads="1"/>
+                      </wps:cNvSpPr>
+                      <wps:spPr bwMode="auto">
+                        <a:xfrm>
+                          <a:off x="0" y="0"/>
+                          <a:ext cx="6920865" cy="679450"/>
+                        </a:xfrm>
+                        <a:prstGeom prst="rect">
+                          <a:avLst/>
+                        </a:prstGeom>
+                        <a:noFill/>
+                        <a:ln w="9525">
+                          <a:noFill/>
+                          <a:miter lim="800000"/>
+                          <a:headEnd/>
+                          <a:tailEnd/>
+                        </a:ln>
+                      </wps:spPr>
+                      <wps:txbx>
+                        <w:txbxContent>
+                          <w:p>
+                            <w:pPr>
+                              <w:spacing w:line="240" w:lineRule="auto"/>
+                              <w:jc w:val="both"/>
+                              <w:rPr>
+                                <w:i/>
+                              </w:rPr>
+                            </w:pPr>
+                            <w:r>
+                              <w:rPr>
+                                <w:rFonts w:ascii="Arial" w:hAnsi="Arial" w:cs="Arial"/>
+                                <w:i/>
+                                <w:sz w:val="20"/>
+                                <w:szCs w:val="20"/>
+                              </w:rPr>
+                              <w:t xml:space="preserve">El solicitante se compromete a entregar </w:t>
+                            </w:r>
+                            <w:r>
+                              <w:rPr>
+                                <w:rFonts w:ascii="Arial" w:hAnsi="Arial" w:cs="Arial"/>
+                                <w:i/>
+                                <w:sz w:val="20"/>
+                                <w:szCs w:val="20"/>
+                              </w:rPr>
+                              <w:t>el equipo de medición</w:t>
+                            </w:r>
+                            <w:r>
+                              <w:rPr>
+                                <w:rFonts w:ascii="Arial" w:hAnsi="Arial" w:cs="Arial"/>
+                                <w:i/>
+                                <w:sz w:val="20"/>
+                                <w:szCs w:val="20"/>
+                              </w:rPr>
+                              <w:t xml:space="preserve"> en óptimas condiciones al término de </w:t>
+                            </w:r>
+                            <w:r>
+                              <w:rPr>
+                                <w:rFonts w:ascii="Arial" w:hAnsi="Arial" w:cs="Arial"/>
+                                <w:i/>
+                                <w:sz w:val="20"/>
+                                <w:szCs w:val="20"/>
+                              </w:rPr>
+                              <w:t>su utilización</w:t>
+                            </w:r>
+                            <w:r>
+                              <w:rPr>
+                                <w:rFonts w:ascii="Arial" w:hAnsi="Arial" w:cs="Arial"/>
+                                <w:i/>
+                                <w:sz w:val="20"/>
+                                <w:szCs w:val="20"/>
+                              </w:rPr>
+                              <w:t>. De ser requerido extender el periodo del préstamo única y exclusivamente por cuestiones laborales para DTM, la entrega se realizará el día posterior. En caso de daños graves o extravíos el solicitante se hará responsable de la reposición de la herramienta.</w:t>
+                            </w:r>
+                            <w:r>
+                              <w:rPr>
+                                <w:i/>
+                              </w:rPr>
+                              <w:t xml:space="preserve"> </w:t>
+                            </w:r>
+                          </w:p>
+                          <w:p>
+                            <w:pPr>
+                              <w:spacing w:line="240" w:lineRule="auto"/>
+                              <w:jc w:val="both"/>
+                              <w:rPr>
+                                <w:rFonts w:ascii="Arial" w:hAnsi="Arial" w:cs="Arial"/>
+                                <w:i/>
+                                <w:sz w:val="20"/>
+                                <w:szCs w:val="20"/>
+                              </w:rPr>
+                            </w:pPr>
+                          </w:p>
+                          <w:p>
+                            <w:pPr>
+                              <w:spacing w:line="240" w:lineRule="auto"/>
+                              <w:jc w:val="both"/>
+                              <w:rPr>
+                                <w:i/>
+                              </w:rPr>
+                            </w:pPr>
+                            <w:r>
+                              <w:rPr>
+                                <w:i/>
+                              </w:rPr>
+                              <w:t xml:space="preserve"> </w:t>
+                            </w:r>
+                          </w:p>
+                          <w:p/>
+                        </w:txbxContent>
+                      </wps:txbx>
+                      <wps:bodyPr rot="0" vert="horz" wrap="square" lIns="91440" tIns="45720" rIns="91440" bIns="45720" anchor="t" anchorCtr="0">
+                        <a:noAutofit/>
+                      </wps:bodyPr>
+                    </wps:wsp>
+                  </a:graphicData>
+                </a:graphic>
+                <wp14:sizeRelH relativeFrom="margin">
+                  <wp14:pctWidth>0</wp14:pctWidth>
+                </wp14:sizeRelH>
+                <wp14:sizeRelV relativeFrom="margin">
+                  <wp14:pctHeight>0</wp14:pctHeight>
+                </wp14:sizeRelV>
+              </wp:anchor>
+            </w:drawing>
+          </mc:Choice>
+          <mc:Fallback>
+            <w:pict>
+              <v:shape w14:anchorId="653A7E00" id="_x0000_s1031" type="#_x0000_t202" style="position:absolute;margin-left:493.75pt;margin-top:248pt;width:544.95pt;height:53.5pt;z-index:251663360;visibility:visible;mso-wrap-style:square;mso-width-percent:0;mso-height-percent:0;mso-wrap-distance-left:9pt;mso-wrap-distance-top:0;mso-wrap-distance-right:9pt;mso-wrap-distance-bottom:0;mso-position-horizontal:right;mso-position-horizontal-relative:margin;mso-position-vertical:absolute;mso-position-vertical-relative:text;mso-width-percent:0;mso-height-percent:0;mso-width-relative:margin;mso-height-relative:margin;v-text-anchor:top" o:gfxdata="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" filled="f" stroked="f">
+                <v:textbox>
+                  <w:txbxContent>
+                    <w:p>
+                      <w:pPr>
+                        <w:spacing w:line="240" w:lineRule="auto"/>
+                        <w:jc w:val="both"/>
+                        <w:rPr>
+                          <w:i/>
+                        </w:rPr>
+                      </w:pPr>
+                      <w:r>
+                        <w:rPr>
+                          <w:rFonts w:ascii="Arial" w:hAnsi="Arial" w:cs="Arial"/>
+                          <w:i/>
+                          <w:sz w:val="20"/>
+                          <w:szCs w:val="20"/>
+                        </w:rPr>
+                        <w:t xml:space="preserve">El solicitante se compromete a entregar </w:t>
+                      </w:r>
+                      <w:r>
+                        <w:rPr>
+                          <w:rFonts w:ascii="Arial" w:hAnsi="Arial" w:cs="Arial"/>
+                          <w:i/>
+                          <w:sz w:val="20"/>
+                          <w:szCs w:val="20"/>
+                        </w:rPr>
+                        <w:t>el equipo de medición</w:t>
+                      </w:r>
+                      <w:r>
+                        <w:rPr>
+                          <w:rFonts w:ascii="Arial" w:hAnsi="Arial" w:cs="Arial"/>
+                          <w:i/>
+                          <w:sz w:val="20"/>
+                          <w:szCs w:val="20"/>
+                        </w:rPr>
+                        <w:t xml:space="preserve"> en óptimas condiciones al término de </w:t>
+                      </w:r>
+                      <w:r>
+                        <w:rPr>
+                          <w:rFonts w:ascii="Arial" w:hAnsi="Arial" w:cs="Arial"/>
+                          <w:i/>
+                          <w:sz w:val="20"/>
+                          <w:szCs w:val="20"/>
+                        </w:rPr>
+                        <w:t>su utilización</w:t>
+                      </w:r>
+                      <w:r>
+                        <w:rPr>
+                          <w:rFonts w:ascii="Arial" w:hAnsi="Arial" w:cs="Arial"/>
+                          <w:i/>
+                          <w:sz w:val="20"/>
+                          <w:szCs w:val="20"/>
+                        </w:rPr>
+                        <w:t>. De ser requerido extender el periodo del préstamo única y exclusivamente por cuestiones laborales para DTM, la entrega se realizará el día posterior. En caso de daños graves o extravíos el solicitante se hará responsable de la reposición de la herramienta.</w:t>
+                      </w:r>
+                      <w:r>
+                        <w:rPr>
+                          <w:i/>
+                        </w:rPr>
+                        <w:t xml:space="preserve"> </w:t>
+                      </w:r>
+                    </w:p>
+                    <w:p>
+                      <w:pPr>
+                        <w:spacing w:line="240" w:lineRule="auto"/>
+                        <w:jc w:val="both"/>
+                        <w:rPr>
+                          <w:rFonts w:ascii="Arial" w:hAnsi="Arial" w:cs="Arial"/>
+                          <w:i/>
+                          <w:sz w:val="20"/>
+                          <w:szCs w:val="20"/>
+                        </w:rPr>
+                      </w:pPr>
+                    </w:p>
+                    <w:p>
+                      <w:pPr>
+                        <w:spacing w:line="240" w:lineRule="auto"/>
+                        <w:jc w:val="both"/>
+                        <w:rPr>
+                          <w:i/>
+                        </w:rPr>
+                      </w:pPr>
+                      <w:r>
+                        <w:rPr>
+                          <w:i/>
+                        </w:rPr>
+                        <w:t xml:space="preserve"> </w:t>
+                      </w:r>
+                    </w:p>
+                    <w:p/>
+                  </w:txbxContent>
+                </v:textbox>
+                <w10:wrap anchorx="margin"/>
+              </v:shape>
+            </w:pict>
+          </mc:Fallback>
+        </mc:AlternateContent>
+      </w:r>
+    </w:p>
+    <w:tbl>
+      <w:tblPr>
+        <w:tblStyle w:val="Tablaconcuadrcula"/>
+        <w:tblpPr w:leftFromText="141" w:rightFromText="141" w:vertAnchor="text" w:horzAnchor="margin" w:tblpY="391"/>
+        <w:tblOverlap w:val="never"/>
+        <w:tblW w:w="11244" w:type="dxa"/>
+        <w:tblBorders>
+          <w:top w:val="none" w:sz="0" w:space="0" w:color="auto"/>
+          <w:left w:val="none" w:sz="0" w:space="0" w:color="auto"/>
+          <w:bottom w:val="none" w:sz="0" w:space="0" w:color="auto"/>
+          <w:right w:val="none" w:sz="0" w:space="0" w:color="auto"/>
+          <w:insideH w:val="none" w:sz="0" w:space="0" w:color="auto"/>
+          <w:insideV w:val="none" w:sz="0" w:space="0" w:color="auto"/>
+        </w:tblBorders>
+        <w:tblLook w:val="04A0" w:firstRow="1" w:lastRow="0" w:firstColumn="1" w:lastColumn="0" w:noHBand="0" w:noVBand="1"/>
+      </w:tblPr>
+      <w:tblGrid>
+        <w:gridCol w:w="5677"/>
+        <w:gridCol w:w="1106"/>
+        <w:gridCol w:w="4461"/>
+      </w:tblGrid>
+      <w:tr>
+        <w:trPr>
+          <w:trHeight w:val="1311"/>
+        </w:trPr>
+        <w:tc>
+          <w:tcPr>
+            <w:tcW w:w="5677" w:type="dxa"/>
+            <w:tcBorders>
+              <w:bottom w:val="single" w:sz="4" w:space="0" w:color="auto"/>
+            </w:tcBorders>
+          </w:tcPr>
+          <w:p>
+            <w:pPr>
+              <w:jc w:val="center"/>
+            </w:pPr>
+          </w:p>
+          <w:p>
+            <w:pPr>
+              <w:jc w:val="center"/>
+            </w:pPr>
+          </w:p>
+          <w:p>
+            <w:pPr>
+              <w:jc w:val="center"/>
+            </w:pPr>
+          </w:p>
+          <w:p>
+            <w:pPr>
+              <w:jc w:val="center"/>
+            </w:pPr>
+          </w:p>
+          <w:p>
+            <w:pPr>
+              <w:jc w:val="center"/>
+            </w:pPr>
+          </w:p>
+        </w:tc>
+        <w:tc>
+          <w:tcPr>
+            <w:tcW w:w="1106" w:type="dxa"/>
+          </w:tcPr>
+          <w:p>
+            <w:pPr>
+              <w:jc w:val="center"/>
+            </w:pPr>
+          </w:p>
+        </w:tc>
+        <w:tc>
+          <w:tcPr>
+            <w:tcW w:w="4461" w:type="dxa"/>
+            <w:tcBorders>
+              <w:bottom w:val="single" w:sz="4" w:space="0" w:color="auto"/>
+            </w:tcBorders>
+          </w:tcPr>
+          <w:p>
+            <w:pPr>
+              <w:jc w:val="center"/>
+            </w:pPr>
+          </w:p>
+        </w:tc>
+      </w:tr>
+      <w:tr>
+        <w:trPr>
+          <w:trHeight w:val="218"/>
+        </w:trPr>
+        <w:tc>
+          <w:tcPr>
+            <w:tcW w:w="5677" w:type="dxa"/>
+            <w:tcBorders>
+              <w:top w:val="single" w:sz="4" w:space="0" w:color="auto"/>
+            </w:tcBorders>
+          </w:tcPr>
+          <w:p>
+            <w:pPr>
+              <w:jc w:val="center"/>
+              <w:rPr>
+                <w:rFonts w:ascii="Arial" w:hAnsi="Arial" w:cs="Arial"/>
+                <w:sz w:val="20"/>
+                <w:szCs w:val="20"/>
+              </w:rPr>
+            </w:pPr>
+            <w:r>
+              <w:rPr>
+                <w:rFonts w:ascii="Arial" w:hAnsi="Arial" w:cs="Arial"/>
+                <w:sz w:val="20"/>
+                <w:szCs w:val="20"/>
+              </w:rPr>
+              <w:t>Solicitante</w:t>
+            </w:r>
+          </w:p>
+        </w:tc>
+        <w:tc>
+          <w:tcPr>
+            <w:tcW w:w="1106" w:type="dxa"/>
+          </w:tcPr>
+          <w:p>
+            <w:pPr>
+              <w:jc w:val="center"/>
+              <w:rPr>
+                <w:rFonts w:ascii="Arial" w:hAnsi="Arial" w:cs="Arial"/>
+                <w:sz w:val="20"/>
+                <w:szCs w:val="20"/>
+              </w:rPr>
+            </w:pPr>
+          </w:p>
+        </w:tc>
+        <w:tc>
+          <w:tcPr>
+            <w:tcW w:w="4461" w:type="dxa"/>
+            <w:tcBorders>
+              <w:top w:val="single" w:sz="4" w:space="0" w:color="auto"/>
+            </w:tcBorders>
+          </w:tcPr>
+          <w:p>
+            <w:pPr>
+              <w:jc w:val="center"/>
+              <w:rPr>
+                <w:rFonts w:ascii="Arial" w:hAnsi="Arial" w:cs="Arial"/>
+                <w:sz w:val="20"/>
+                <w:szCs w:val="20"/>
+              </w:rPr>
+            </w:pPr>
+            <w:r>
+              <w:rPr>
+                <w:rFonts w:ascii="Arial" w:hAnsi="Arial" w:cs="Arial"/>
+                <w:sz w:val="20"/>
+                <w:szCs w:val="20"/>
+              </w:rPr>
+              <w:t>Calidad</w:t>
+            </w:r>
+          </w:p>
+        </w:tc>
+      </w:tr>
+    </w:tbl>
+    <w:p>
       <w:r>
         <w:rPr>
           <w:noProof/>
           <w:lang w:eastAsia="es-MX"/>
         </w:rPr>
         <w:drawing>
-          <wp:anchor distT="0" distB="0" distL="114300" distR="114300" simplePos="0" relativeHeight="251661312" behindDoc="0" locked="0" layoutInCell="1" allowOverlap="1" wp14:anchorId="08D6A05D" wp14:editId="1A0C3808">
+          <wp:anchor distT="0" distB="0" distL="114300" distR="114300" simplePos="0" relativeHeight="251661312" behindDoc="0" locked="0" layoutInCell="1" allowOverlap="1" wp14:anchorId="08D6A05D" wp14:editId="49711655">
             <wp:simplePos x="0" y="0"/>
             <wp:positionH relativeFrom="column">
               <wp:posOffset>6103620</wp:posOffset>
             </wp:positionH>
             <wp:positionV relativeFrom="page">
-              <wp:posOffset>5119370</wp:posOffset>
+              <wp:posOffset>-4072255</wp:posOffset>
             </wp:positionV>
             <wp:extent cx="1122045" cy="414655"/>
             <wp:effectExtent l="0" t="0" r="1905" b="4445"/>

</xml_diff>